<commit_message>
Added new branch Paging and refactored project
</commit_message>
<xml_diff>
--- a/SPRAWOZDANIE_STRONY.docx
+++ b/SPRAWOZDANIE_STRONY.docx
@@ -44,9 +44,19 @@
       <w:r>
         <w:tab/>
       </w:r>
-      <w:r>
-        <w:t>Branch: Paging</w:t>
-      </w:r>
+      <w:proofErr w:type="spellStart"/>
+      <w:r>
+        <w:t>Branch</w:t>
+      </w:r>
+      <w:proofErr w:type="spellEnd"/>
+      <w:r>
+        <w:t xml:space="preserve">: </w:t>
+      </w:r>
+      <w:proofErr w:type="spellStart"/>
+      <w:r>
+        <w:t>Paging</w:t>
+      </w:r>
+      <w:proofErr w:type="spellEnd"/>
     </w:p>
     <w:p>
       <w:pPr>
@@ -75,7 +85,95 @@
           <w:szCs w:val="26"/>
           <w:lang w:val="en-US"/>
         </w:rPr>
-        <w:t>W projekcie uwzględniono algorytmy LRU (Least Recently Used), oraz LFU (Least Frequently Used).</w:t>
+        <w:t xml:space="preserve">W </w:t>
+      </w:r>
+      <w:proofErr w:type="spellStart"/>
+      <w:r>
+        <w:rPr>
+          <w:rStyle w:val="Pogrubienie"/>
+          <w:b w:val="0"/>
+          <w:sz w:val="24"/>
+          <w:szCs w:val="26"/>
+          <w:lang w:val="en-US"/>
+        </w:rPr>
+        <w:t>projekcie</w:t>
+      </w:r>
+      <w:proofErr w:type="spellEnd"/>
+      <w:r>
+        <w:rPr>
+          <w:rStyle w:val="Pogrubienie"/>
+          <w:b w:val="0"/>
+          <w:sz w:val="24"/>
+          <w:szCs w:val="26"/>
+          <w:lang w:val="en-US"/>
+        </w:rPr>
+        <w:t xml:space="preserve"> </w:t>
+      </w:r>
+      <w:proofErr w:type="spellStart"/>
+      <w:r>
+        <w:rPr>
+          <w:rStyle w:val="Pogrubienie"/>
+          <w:b w:val="0"/>
+          <w:sz w:val="24"/>
+          <w:szCs w:val="26"/>
+          <w:lang w:val="en-US"/>
+        </w:rPr>
+        <w:t>uwzględniono</w:t>
+      </w:r>
+      <w:proofErr w:type="spellEnd"/>
+      <w:r>
+        <w:rPr>
+          <w:rStyle w:val="Pogrubienie"/>
+          <w:b w:val="0"/>
+          <w:sz w:val="24"/>
+          <w:szCs w:val="26"/>
+          <w:lang w:val="en-US"/>
+        </w:rPr>
+        <w:t xml:space="preserve"> </w:t>
+      </w:r>
+      <w:proofErr w:type="spellStart"/>
+      <w:r>
+        <w:rPr>
+          <w:rStyle w:val="Pogrubienie"/>
+          <w:b w:val="0"/>
+          <w:sz w:val="24"/>
+          <w:szCs w:val="26"/>
+          <w:lang w:val="en-US"/>
+        </w:rPr>
+        <w:t>algorytmy</w:t>
+      </w:r>
+      <w:proofErr w:type="spellEnd"/>
+      <w:r>
+        <w:rPr>
+          <w:rStyle w:val="Pogrubienie"/>
+          <w:b w:val="0"/>
+          <w:sz w:val="24"/>
+          <w:szCs w:val="26"/>
+          <w:lang w:val="en-US"/>
+        </w:rPr>
+        <w:t xml:space="preserve"> LRU (Least Recently Used), </w:t>
+      </w:r>
+      <w:proofErr w:type="spellStart"/>
+      <w:r>
+        <w:rPr>
+          <w:rStyle w:val="Pogrubienie"/>
+          <w:b w:val="0"/>
+          <w:sz w:val="24"/>
+          <w:szCs w:val="26"/>
+          <w:lang w:val="en-US"/>
+        </w:rPr>
+        <w:t>oraz</w:t>
+      </w:r>
+      <w:proofErr w:type="spellEnd"/>
+      <w:r>
+        <w:rPr>
+          <w:rStyle w:val="Pogrubienie"/>
+          <w:b w:val="0"/>
+          <w:sz w:val="24"/>
+          <w:szCs w:val="26"/>
+          <w:lang w:val="en-US"/>
+        </w:rPr>
+        <w:t xml:space="preserve"> LFU (Least Frequently Used).</w:t>
       </w:r>
     </w:p>
     <w:p>
@@ -180,7 +278,7 @@
           <w:r>
             <w:fldChar w:fldCharType="separate"/>
           </w:r>
-          <w:hyperlink w:anchor="_Toc535061410" w:history="1">
+          <w:hyperlink w:anchor="_Toc535079241" w:history="1">
             <w:r>
               <w:rPr>
                 <w:rStyle w:val="Hipercze"/>
@@ -222,7 +320,7 @@
                 <w:noProof/>
                 <w:webHidden/>
               </w:rPr>
-              <w:instrText xml:space="preserve"> PAGEREF _Toc535061410 \h </w:instrText>
+              <w:instrText xml:space="preserve"> PAGEREF _Toc535079241 \h </w:instrText>
             </w:r>
             <w:r>
               <w:rPr>
@@ -265,7 +363,7 @@
               <w:lang w:eastAsia="pl-PL"/>
             </w:rPr>
           </w:pPr>
-          <w:hyperlink w:anchor="_Toc535061411" w:history="1">
+          <w:hyperlink w:anchor="_Toc535079242" w:history="1">
             <w:r>
               <w:rPr>
                 <w:rStyle w:val="Hipercze"/>
@@ -292,7 +390,7 @@
                 <w:noProof/>
                 <w:webHidden/>
               </w:rPr>
-              <w:instrText xml:space="preserve"> PAGEREF _Toc535061411 \h </w:instrText>
+              <w:instrText xml:space="preserve"> PAGEREF _Toc535079242 \h </w:instrText>
             </w:r>
             <w:r>
               <w:rPr>
@@ -335,7 +433,7 @@
               <w:lang w:eastAsia="pl-PL"/>
             </w:rPr>
           </w:pPr>
-          <w:hyperlink w:anchor="_Toc535061412" w:history="1">
+          <w:hyperlink w:anchor="_Toc535079243" w:history="1">
             <w:r>
               <w:rPr>
                 <w:rStyle w:val="Hipercze"/>
@@ -362,7 +460,7 @@
                 <w:noProof/>
                 <w:webHidden/>
               </w:rPr>
-              <w:instrText xml:space="preserve"> PAGEREF _Toc535061412 \h </w:instrText>
+              <w:instrText xml:space="preserve"> PAGEREF _Toc535079243 \h </w:instrText>
             </w:r>
             <w:r>
               <w:rPr>
@@ -403,13 +501,13 @@
               <w:noProof/>
             </w:rPr>
           </w:pPr>
-          <w:hyperlink w:anchor="_Toc535061413" w:history="1">
+          <w:hyperlink w:anchor="_Toc535079244" w:history="1">
             <w:r>
               <w:rPr>
                 <w:rStyle w:val="Hipercze"/>
                 <w:noProof/>
               </w:rPr>
-              <w:t>Implementacja</w:t>
+              <w:t>Informacja</w:t>
             </w:r>
             <w:r>
               <w:rPr>
@@ -430,7 +528,75 @@
                 <w:noProof/>
                 <w:webHidden/>
               </w:rPr>
-              <w:instrText xml:space="preserve"> PAGEREF _Toc535061413 \h </w:instrText>
+              <w:instrText xml:space="preserve"> PAGEREF _Toc535079244 \h </w:instrText>
+            </w:r>
+            <w:r>
+              <w:rPr>
+                <w:noProof/>
+                <w:webHidden/>
+              </w:rPr>
+            </w:r>
+            <w:r>
+              <w:rPr>
+                <w:noProof/>
+                <w:webHidden/>
+              </w:rPr>
+              <w:fldChar w:fldCharType="separate"/>
+            </w:r>
+            <w:r>
+              <w:rPr>
+                <w:noProof/>
+                <w:webHidden/>
+              </w:rPr>
+              <w:t>2</w:t>
+            </w:r>
+            <w:r>
+              <w:rPr>
+                <w:noProof/>
+                <w:webHidden/>
+              </w:rPr>
+              <w:fldChar w:fldCharType="end"/>
+            </w:r>
+          </w:hyperlink>
+        </w:p>
+        <w:p>
+          <w:pPr>
+            <w:pStyle w:val="Spistreci3"/>
+            <w:tabs>
+              <w:tab w:val="right" w:leader="dot" w:pos="9062"/>
+            </w:tabs>
+            <w:rPr>
+              <w:noProof/>
+            </w:rPr>
+          </w:pPr>
+          <w:hyperlink w:anchor="_Toc535079245" w:history="1">
+            <w:r>
+              <w:rPr>
+                <w:rStyle w:val="Hipercze"/>
+                <w:noProof/>
+              </w:rPr>
+              <w:t>Implementacja:</w:t>
+            </w:r>
+            <w:r>
+              <w:rPr>
+                <w:noProof/>
+                <w:webHidden/>
+              </w:rPr>
+              <w:tab/>
+            </w:r>
+            <w:r>
+              <w:rPr>
+                <w:noProof/>
+                <w:webHidden/>
+              </w:rPr>
+              <w:fldChar w:fldCharType="begin"/>
+            </w:r>
+            <w:r>
+              <w:rPr>
+                <w:noProof/>
+                <w:webHidden/>
+              </w:rPr>
+              <w:instrText xml:space="preserve"> PAGEREF _Toc535079245 \h </w:instrText>
             </w:r>
             <w:r>
               <w:rPr>
@@ -473,7 +639,7 @@
               <w:lang w:eastAsia="pl-PL"/>
             </w:rPr>
           </w:pPr>
-          <w:hyperlink w:anchor="_Toc535061414" w:history="1">
+          <w:hyperlink w:anchor="_Toc535079246" w:history="1">
             <w:r>
               <w:rPr>
                 <w:rStyle w:val="Hipercze"/>
@@ -500,7 +666,7 @@
                 <w:noProof/>
                 <w:webHidden/>
               </w:rPr>
-              <w:instrText xml:space="preserve"> PAGEREF _Toc535061414 \h </w:instrText>
+              <w:instrText xml:space="preserve"> PAGEREF _Toc535079246 \h </w:instrText>
             </w:r>
             <w:r>
               <w:rPr>
@@ -541,12 +707,80 @@
               <w:noProof/>
             </w:rPr>
           </w:pPr>
-          <w:hyperlink w:anchor="_Toc535061415" w:history="1">
+          <w:hyperlink w:anchor="_Toc535079247" w:history="1">
             <w:r>
               <w:rPr>
                 <w:rStyle w:val="Hipercze"/>
                 <w:noProof/>
               </w:rPr>
+              <w:t>Informacja:</w:t>
+            </w:r>
+            <w:r>
+              <w:rPr>
+                <w:noProof/>
+                <w:webHidden/>
+              </w:rPr>
+              <w:tab/>
+            </w:r>
+            <w:r>
+              <w:rPr>
+                <w:noProof/>
+                <w:webHidden/>
+              </w:rPr>
+              <w:fldChar w:fldCharType="begin"/>
+            </w:r>
+            <w:r>
+              <w:rPr>
+                <w:noProof/>
+                <w:webHidden/>
+              </w:rPr>
+              <w:instrText xml:space="preserve"> PAGEREF _Toc535079247 \h </w:instrText>
+            </w:r>
+            <w:r>
+              <w:rPr>
+                <w:noProof/>
+                <w:webHidden/>
+              </w:rPr>
+            </w:r>
+            <w:r>
+              <w:rPr>
+                <w:noProof/>
+                <w:webHidden/>
+              </w:rPr>
+              <w:fldChar w:fldCharType="separate"/>
+            </w:r>
+            <w:r>
+              <w:rPr>
+                <w:noProof/>
+                <w:webHidden/>
+              </w:rPr>
+              <w:t>3</w:t>
+            </w:r>
+            <w:r>
+              <w:rPr>
+                <w:noProof/>
+                <w:webHidden/>
+              </w:rPr>
+              <w:fldChar w:fldCharType="end"/>
+            </w:r>
+          </w:hyperlink>
+        </w:p>
+        <w:p>
+          <w:pPr>
+            <w:pStyle w:val="Spistreci3"/>
+            <w:tabs>
+              <w:tab w:val="right" w:leader="dot" w:pos="9062"/>
+            </w:tabs>
+            <w:rPr>
+              <w:noProof/>
+            </w:rPr>
+          </w:pPr>
+          <w:hyperlink w:anchor="_Toc535079248" w:history="1">
+            <w:r>
+              <w:rPr>
+                <w:rStyle w:val="Hipercze"/>
+                <w:noProof/>
+              </w:rPr>
               <w:t>Implementacja</w:t>
             </w:r>
             <w:r>
@@ -568,7 +802,7 @@
                 <w:noProof/>
                 <w:webHidden/>
               </w:rPr>
-              <w:instrText xml:space="preserve"> PAGEREF _Toc535061415 \h </w:instrText>
+              <w:instrText xml:space="preserve"> PAGEREF _Toc535079248 \h </w:instrText>
             </w:r>
             <w:r>
               <w:rPr>
@@ -612,7 +846,7 @@
               <w:lang w:eastAsia="pl-PL"/>
             </w:rPr>
           </w:pPr>
-          <w:hyperlink w:anchor="_Toc535061416" w:history="1">
+          <w:hyperlink w:anchor="_Toc535079249" w:history="1">
             <w:r>
               <w:rPr>
                 <w:rStyle w:val="Hipercze"/>
@@ -654,7 +888,7 @@
                 <w:noProof/>
                 <w:webHidden/>
               </w:rPr>
-              <w:instrText xml:space="preserve"> PAGEREF _Toc535061416 \h </w:instrText>
+              <w:instrText xml:space="preserve"> PAGEREF _Toc535079249 \h </w:instrText>
             </w:r>
             <w:r>
               <w:rPr>
@@ -698,7 +932,7 @@
               <w:lang w:eastAsia="pl-PL"/>
             </w:rPr>
           </w:pPr>
-          <w:hyperlink w:anchor="_Toc535061417" w:history="1">
+          <w:hyperlink w:anchor="_Toc535079250" w:history="1">
             <w:r>
               <w:rPr>
                 <w:rStyle w:val="Hipercze"/>
@@ -740,7 +974,7 @@
                 <w:noProof/>
                 <w:webHidden/>
               </w:rPr>
-              <w:instrText xml:space="preserve"> PAGEREF _Toc535061417 \h </w:instrText>
+              <w:instrText xml:space="preserve"> PAGEREF _Toc535079250 \h </w:instrText>
             </w:r>
             <w:r>
               <w:rPr>
@@ -805,11 +1039,316 @@
         <w:rPr>
           <w:rStyle w:val="Pogrubienie"/>
           <w:b w:val="0"/>
+          <w:noProof/>
           <w:sz w:val="24"/>
           <w:szCs w:val="26"/>
         </w:rPr>
+        <mc:AlternateContent>
+          <mc:Choice Requires="wps">
+            <w:drawing>
+              <wp:anchor distT="0" distB="0" distL="114300" distR="114300" simplePos="0" relativeHeight="251662336" behindDoc="0" locked="0" layoutInCell="1" allowOverlap="1" wp14:editId="36B11C9B">
+                <wp:simplePos x="0" y="0"/>
+                <wp:positionH relativeFrom="column">
+                  <wp:posOffset>3202746</wp:posOffset>
+                </wp:positionH>
+                <wp:positionV relativeFrom="paragraph">
+                  <wp:posOffset>2514324</wp:posOffset>
+                </wp:positionV>
+                <wp:extent cx="2877903" cy="1403985"/>
+                <wp:effectExtent l="0" t="0" r="0" b="6350"/>
+                <wp:wrapNone/>
+                <wp:docPr id="4" name="Pole tekstowe 2"/>
+                <wp:cNvGraphicFramePr>
+                  <a:graphicFrameLocks xmlns:a="http://schemas.openxmlformats.org/drawingml/2006/main"/>
+                </wp:cNvGraphicFramePr>
+                <a:graphic xmlns:a="http://schemas.openxmlformats.org/drawingml/2006/main">
+                  <a:graphicData uri="http://schemas.microsoft.com/office/word/2010/wordprocessingShape">
+                    <wps:wsp>
+                      <wps:cNvSpPr txBox="1">
+                        <a:spLocks noChangeArrowheads="1"/>
+                      </wps:cNvSpPr>
+                      <wps:spPr bwMode="auto">
+                        <a:xfrm>
+                          <a:off x="0" y="0"/>
+                          <a:ext cx="2877903" cy="1403985"/>
+                        </a:xfrm>
+                        <a:prstGeom prst="rect">
+                          <a:avLst/>
+                        </a:prstGeom>
+                        <a:noFill/>
+                        <a:ln w="9525">
+                          <a:noFill/>
+                          <a:miter lim="800000"/>
+                          <a:headEnd/>
+                          <a:tailEnd/>
+                        </a:ln>
+                      </wps:spPr>
+                      <wps:txbx>
+                        <w:txbxContent>
+                          <w:p>
+                            <w:pPr>
+                              <w:spacing w:after="0" w:line="240" w:lineRule="auto"/>
+                              <w:rPr>
+                                <w:sz w:val="20"/>
+                              </w:rPr>
+                            </w:pPr>
+                            <w:r>
+                              <w:rPr>
+                                <w:b/>
+                                <w:sz w:val="20"/>
+                              </w:rPr>
+                              <w:t>Autor:</w:t>
+                            </w:r>
+                            <w:r>
+                              <w:rPr>
+                                <w:sz w:val="20"/>
+                              </w:rPr>
+                              <w:t xml:space="preserve"> </w:t>
+                            </w:r>
+                            <w:r>
+                              <w:rPr>
+                                <w:sz w:val="20"/>
+                              </w:rPr>
+                              <w:tab/>
+                            </w:r>
+                            <w:r>
+                              <w:rPr>
+                                <w:sz w:val="20"/>
+                              </w:rPr>
+                              <w:tab/>
+                            </w:r>
+                            <w:r>
+                              <w:rPr>
+                                <w:sz w:val="20"/>
+                              </w:rPr>
+                              <w:t xml:space="preserve">Arkadiusz </w:t>
+                            </w:r>
+                            <w:proofErr w:type="spellStart"/>
+                            <w:r>
+                              <w:rPr>
+                                <w:sz w:val="20"/>
+                              </w:rPr>
+                              <w:t>Maruszczak</w:t>
+                            </w:r>
+                            <w:proofErr w:type="spellEnd"/>
+                          </w:p>
+                          <w:p>
+                            <w:pPr>
+                              <w:spacing w:after="0" w:line="240" w:lineRule="auto"/>
+                              <w:rPr>
+                                <w:sz w:val="20"/>
+                              </w:rPr>
+                            </w:pPr>
+                            <w:r>
+                              <w:rPr>
+                                <w:b/>
+                                <w:sz w:val="20"/>
+                              </w:rPr>
+                              <w:t>Wydział:</w:t>
+                            </w:r>
+                            <w:r>
+                              <w:rPr>
+                                <w:sz w:val="20"/>
+                              </w:rPr>
+                              <w:t xml:space="preserve"> </w:t>
+                            </w:r>
+                            <w:r>
+                              <w:rPr>
+                                <w:sz w:val="20"/>
+                              </w:rPr>
+                              <w:tab/>
+                              <w:t>Elektroniki</w:t>
+                            </w:r>
+                          </w:p>
+                          <w:p>
+                            <w:pPr>
+                              <w:spacing w:after="0" w:line="240" w:lineRule="auto"/>
+                              <w:rPr>
+                                <w:sz w:val="20"/>
+                              </w:rPr>
+                            </w:pPr>
+                            <w:r>
+                              <w:rPr>
+                                <w:b/>
+                                <w:sz w:val="20"/>
+                              </w:rPr>
+                              <w:t>Kierunek:</w:t>
+                            </w:r>
+                            <w:r>
+                              <w:rPr>
+                                <w:sz w:val="20"/>
+                              </w:rPr>
+                              <w:t xml:space="preserve"> </w:t>
+                            </w:r>
+                            <w:r>
+                              <w:rPr>
+                                <w:sz w:val="20"/>
+                              </w:rPr>
+                              <w:tab/>
+                            </w:r>
+                            <w:proofErr w:type="spellStart"/>
+                            <w:r>
+                              <w:rPr>
+                                <w:sz w:val="20"/>
+                              </w:rPr>
+                              <w:t>Cyberbezpieczeństwo</w:t>
+                            </w:r>
+                            <w:proofErr w:type="spellEnd"/>
+                          </w:p>
+                        </w:txbxContent>
+                      </wps:txbx>
+                      <wps:bodyPr rot="0" vert="horz" wrap="square" lIns="91440" tIns="45720" rIns="91440" bIns="45720" anchor="t" anchorCtr="0">
+                        <a:spAutoFit/>
+                      </wps:bodyPr>
+                    </wps:wsp>
+                  </a:graphicData>
+                </a:graphic>
+                <wp14:sizeRelH relativeFrom="margin">
+                  <wp14:pctWidth>0</wp14:pctWidth>
+                </wp14:sizeRelH>
+                <wp14:sizeRelV relativeFrom="margin">
+                  <wp14:pctHeight>20000</wp14:pctHeight>
+                </wp14:sizeRelV>
+              </wp:anchor>
+            </w:drawing>
+          </mc:Choice>
+          <mc:Fallback>
+            <w:pict>
+              <v:shapetype id="_x0000_t202" coordsize="21600,21600" o:spt="202" path="m,l,21600r21600,l21600,xe">
+                <v:stroke joinstyle="miter"/>
+                <v:path gradientshapeok="t" o:connecttype="rect"/>
+              </v:shapetype>
+              <v:shape id="Pole tekstowe 2" o:spid="_x0000_s1026" type="#_x0000_t202" style="position:absolute;margin-left:252.2pt;margin-top:198pt;width:226.6pt;height:110.55pt;z-index:251662336;visibility:visible;mso-wrap-style:square;mso-width-percent:0;mso-height-percent:200;mso-wrap-distance-left:9pt;mso-wrap-distance-top:0;mso-wrap-distance-right:9pt;mso-wrap-distance-bottom:0;mso-position-horizontal:absolute;mso-position-horizontal-relative:text;mso-position-vertical:absolute;mso-position-vertical-relative:text;mso-width-percent:0;mso-height-percent:200;mso-width-relative:margin;mso-height-relative:margin;v-text-anchor:top" o:gfxdata="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" filled="f" stroked="f">
+                <v:textbox style="mso-fit-shape-to-text:t">
+                  <w:txbxContent>
+                    <w:p>
+                      <w:pPr>
+                        <w:spacing w:after="0" w:line="240" w:lineRule="auto"/>
+                        <w:rPr>
+                          <w:sz w:val="20"/>
+                        </w:rPr>
+                      </w:pPr>
+                      <w:r>
+                        <w:rPr>
+                          <w:b/>
+                          <w:sz w:val="20"/>
+                        </w:rPr>
+                        <w:t>Autor:</w:t>
+                      </w:r>
+                      <w:r>
+                        <w:rPr>
+                          <w:sz w:val="20"/>
+                        </w:rPr>
+                        <w:t xml:space="preserve"> </w:t>
+                      </w:r>
+                      <w:r>
+                        <w:rPr>
+                          <w:sz w:val="20"/>
+                        </w:rPr>
+                        <w:tab/>
+                      </w:r>
+                      <w:r>
+                        <w:rPr>
+                          <w:sz w:val="20"/>
+                        </w:rPr>
+                        <w:tab/>
+                      </w:r>
+                      <w:r>
+                        <w:rPr>
+                          <w:sz w:val="20"/>
+                        </w:rPr>
+                        <w:t xml:space="preserve">Arkadiusz </w:t>
+                      </w:r>
+                      <w:proofErr w:type="spellStart"/>
+                      <w:r>
+                        <w:rPr>
+                          <w:sz w:val="20"/>
+                        </w:rPr>
+                        <w:t>Maruszczak</w:t>
+                      </w:r>
+                      <w:proofErr w:type="spellEnd"/>
+                    </w:p>
+                    <w:p>
+                      <w:pPr>
+                        <w:spacing w:after="0" w:line="240" w:lineRule="auto"/>
+                        <w:rPr>
+                          <w:sz w:val="20"/>
+                        </w:rPr>
+                      </w:pPr>
+                      <w:r>
+                        <w:rPr>
+                          <w:b/>
+                          <w:sz w:val="20"/>
+                        </w:rPr>
+                        <w:t>Wydział:</w:t>
+                      </w:r>
+                      <w:r>
+                        <w:rPr>
+                          <w:sz w:val="20"/>
+                        </w:rPr>
+                        <w:t xml:space="preserve"> </w:t>
+                      </w:r>
+                      <w:r>
+                        <w:rPr>
+                          <w:sz w:val="20"/>
+                        </w:rPr>
+                        <w:tab/>
+                        <w:t>Elektroniki</w:t>
+                      </w:r>
+                    </w:p>
+                    <w:p>
+                      <w:pPr>
+                        <w:spacing w:after="0" w:line="240" w:lineRule="auto"/>
+                        <w:rPr>
+                          <w:sz w:val="20"/>
+                        </w:rPr>
+                      </w:pPr>
+                      <w:r>
+                        <w:rPr>
+                          <w:b/>
+                          <w:sz w:val="20"/>
+                        </w:rPr>
+                        <w:t>Kierunek:</w:t>
+                      </w:r>
+                      <w:r>
+                        <w:rPr>
+                          <w:sz w:val="20"/>
+                        </w:rPr>
+                        <w:t xml:space="preserve"> </w:t>
+                      </w:r>
+                      <w:r>
+                        <w:rPr>
+                          <w:sz w:val="20"/>
+                        </w:rPr>
+                        <w:tab/>
+                      </w:r>
+                      <w:proofErr w:type="spellStart"/>
+                      <w:r>
+                        <w:rPr>
+                          <w:sz w:val="20"/>
+                        </w:rPr>
+                        <w:t>Cyberbezpieczeństwo</w:t>
+                      </w:r>
+                      <w:proofErr w:type="spellEnd"/>
+                    </w:p>
+                  </w:txbxContent>
+                </v:textbox>
+              </v:shape>
+            </w:pict>
+          </mc:Fallback>
+        </mc:AlternateContent>
+      </w:r>
+      <w:r>
+        <w:rPr>
+          <w:rStyle w:val="Pogrubienie"/>
+          <w:b w:val="0"/>
+          <w:sz w:val="24"/>
+          <w:szCs w:val="26"/>
+        </w:rPr>
         <w:br w:type="page"/>
       </w:r>
+      <w:bookmarkStart w:id="0" w:name="_GoBack"/>
+      <w:bookmarkEnd w:id="0"/>
     </w:p>
     <w:p>
       <w:pPr>
@@ -822,7 +1361,7 @@
           <w:sz w:val="32"/>
         </w:rPr>
       </w:pPr>
-      <w:bookmarkStart w:id="0" w:name="_Toc535061410"/>
+      <w:bookmarkStart w:id="1" w:name="_Toc535079241"/>
       <w:r>
         <w:rPr>
           <w:sz w:val="32"/>
@@ -830,27 +1369,21 @@
         <w:lastRenderedPageBreak/>
         <w:t>Procedura testowania algorytmów.</w:t>
       </w:r>
-      <w:bookmarkEnd w:id="0"/>
+      <w:bookmarkEnd w:id="1"/>
     </w:p>
     <w:p>
       <w:pPr>
         <w:pStyle w:val="Nagwek2"/>
       </w:pPr>
-      <w:bookmarkStart w:id="1" w:name="_Toc535061411"/>
+      <w:bookmarkStart w:id="2" w:name="_Toc535079242"/>
       <w:r>
         <w:t>Ogólne informacje</w:t>
       </w:r>
-      <w:bookmarkEnd w:id="1"/>
-    </w:p>
-    <w:p>
-      <w:r>
-        <w:t>Symulacje</w:t>
-      </w:r>
-      <w:r>
-        <w:t xml:space="preserve"> opiera</w:t>
-      </w:r>
-      <w:r>
-        <w:t>ją</w:t>
+      <w:bookmarkEnd w:id="2"/>
+    </w:p>
+    <w:p>
+      <w:r>
+        <w:t>Symulacje opierają</w:t>
       </w:r>
       <w:r>
         <w:t xml:space="preserve"> się na manipulowaniu „r</w:t>
@@ -875,106 +1408,20 @@
         </w:rPr>
       </w:pPr>
       <w:r>
-        <w:tab/>
-        <w:t xml:space="preserve">Każda ramka jest zbudowana z: </w:t>
-      </w:r>
-    </w:p>
-    <w:p>
-      <w:pPr>
-        <w:pStyle w:val="Akapitzlist"/>
-        <w:numPr>
-          <w:ilvl w:val="0"/>
-          <w:numId w:val="2"/>
-        </w:numPr>
-        <w:rPr>
-          <w:b/>
-        </w:rPr>
-      </w:pPr>
-      <w:r>
-        <w:rPr>
-          <w:b/>
-        </w:rPr>
-        <w:t xml:space="preserve">id </w:t>
-      </w:r>
-      <w:r>
-        <w:t>– identyfikatora ramki/strony</w:t>
-      </w:r>
-    </w:p>
-    <w:p>
-      <w:pPr>
-        <w:pStyle w:val="Akapitzlist"/>
-        <w:numPr>
-          <w:ilvl w:val="0"/>
-          <w:numId w:val="2"/>
-        </w:numPr>
-        <w:rPr>
-          <w:b/>
-        </w:rPr>
-      </w:pPr>
-      <w:r>
-        <w:rPr>
-          <w:b/>
-        </w:rPr>
-        <w:t xml:space="preserve">ageOfFrame – </w:t>
-      </w:r>
-      <w:r>
-        <w:t>„wieku” ramki</w:t>
-      </w:r>
-    </w:p>
-    <w:p>
-      <w:pPr>
-        <w:pStyle w:val="Akapitzlist"/>
-        <w:numPr>
-          <w:ilvl w:val="0"/>
-          <w:numId w:val="2"/>
-        </w:numPr>
-        <w:rPr>
-          <w:b/>
-        </w:rPr>
-      </w:pPr>
-      <w:r>
-        <w:rPr>
-          <w:b/>
-        </w:rPr>
-        <w:t xml:space="preserve">amountOfUses – </w:t>
-      </w:r>
-      <w:r>
-        <w:t>ilości użyć danej ramki</w:t>
-      </w:r>
-      <w:r>
-        <w:t>.</w:t>
-      </w:r>
-    </w:p>
-    <w:p>
-      <w:pPr>
-        <w:pStyle w:val="Nagwek2"/>
-      </w:pPr>
-      <w:bookmarkStart w:id="2" w:name="_Toc535061412"/>
-      <w:r>
-        <w:t>LFU</w:t>
-      </w:r>
-      <w:bookmarkEnd w:id="2"/>
-    </w:p>
-    <w:p>
-      <w:pPr>
-        <w:rPr>
-          <w:sz w:val="24"/>
-        </w:rPr>
-      </w:pPr>
-      <w:r>
         <w:rPr>
           <w:noProof/>
+          <w:lang w:eastAsia="pl-PL"/>
         </w:rPr>
         <mc:AlternateContent>
           <mc:Choice Requires="wps">
             <w:drawing>
-              <wp:anchor distT="0" distB="0" distL="114300" distR="114300" simplePos="0" relativeHeight="251660288" behindDoc="0" locked="0" layoutInCell="1" allowOverlap="1" wp14:anchorId="6B56373C" wp14:editId="6591FB06">
+              <wp:anchor distT="0" distB="0" distL="114300" distR="114300" simplePos="0" relativeHeight="251660288" behindDoc="0" locked="0" layoutInCell="1" allowOverlap="1" wp14:anchorId="35F5DE60" wp14:editId="3460DF91">
                 <wp:simplePos x="0" y="0"/>
                 <wp:positionH relativeFrom="column">
-                  <wp:posOffset>4672330</wp:posOffset>
+                  <wp:posOffset>4711700</wp:posOffset>
                 </wp:positionH>
                 <wp:positionV relativeFrom="paragraph">
-                  <wp:posOffset>462915</wp:posOffset>
+                  <wp:posOffset>234315</wp:posOffset>
                 </wp:positionV>
                 <wp:extent cx="809625" cy="285750"/>
                 <wp:effectExtent l="0" t="0" r="0" b="0"/>
@@ -1031,11 +1478,7 @@
           </mc:Choice>
           <mc:Fallback>
             <w:pict>
-              <v:shapetype id="_x0000_t202" coordsize="21600,21600" o:spt="202" path="m,l,21600r21600,l21600,xe">
-                <v:stroke joinstyle="miter"/>
-                <v:path gradientshapeok="t" o:connecttype="rect"/>
-              </v:shapetype>
-              <v:shape id="Pole tekstowe 2" o:spid="_x0000_s1026" type="#_x0000_t202" style="position:absolute;margin-left:367.9pt;margin-top:36.45pt;width:63.75pt;height:22.5pt;z-index:251660288;visibility:visible;mso-wrap-style:square;mso-width-percent:0;mso-height-percent:0;mso-wrap-distance-left:9pt;mso-wrap-distance-top:0;mso-wrap-distance-right:9pt;mso-wrap-distance-bottom:0;mso-position-horizontal:absolute;mso-position-horizontal-relative:text;mso-position-vertical:absolute;mso-position-vertical-relative:text;mso-width-percent:0;mso-height-percent:0;mso-width-relative:margin;mso-height-relative:margin;v-text-anchor:top" o:gfxdata="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" filled="f" stroked="f">
+              <v:shape id="_x0000_s1027" type="#_x0000_t202" style="position:absolute;margin-left:371pt;margin-top:18.45pt;width:63.75pt;height:22.5pt;z-index:251660288;visibility:visible;mso-wrap-style:square;mso-width-percent:0;mso-height-percent:0;mso-wrap-distance-left:9pt;mso-wrap-distance-top:0;mso-wrap-distance-right:9pt;mso-wrap-distance-bottom:0;mso-position-horizontal:absolute;mso-position-horizontal-relative:text;mso-position-vertical:absolute;mso-position-vertical-relative:text;mso-width-percent:0;mso-height-percent:0;mso-width-relative:margin;mso-height-relative:margin;v-text-anchor:top" o:gfxdata="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" filled="f" stroked="f">
                 <v:textbox>
                   <w:txbxContent>
                     <w:p>
@@ -1051,22 +1494,19 @@
         </mc:AlternateContent>
       </w:r>
       <w:r>
-        <w:rPr>
-          <w:sz w:val="24"/>
-        </w:rPr>
-        <w:t>Algorytm polega na zastępowan</w:t>
-      </w:r>
-      <w:r>
-        <w:rPr>
-          <w:sz w:val="24"/>
-        </w:rPr>
-        <w:t xml:space="preserve">iu strony,  do której ramki było najmniej odwołań. Każde zastąpienie strony której ramka nie istniała w pamięci jest liczone jako brakująca strona. </w:t>
-      </w:r>
-    </w:p>
-    <w:p>
-      <w:pPr>
-        <w:rPr>
-          <w:sz w:val="24"/>
+        <w:tab/>
+        <w:t xml:space="preserve">Każda ramka jest zbudowana z: </w:t>
+      </w:r>
+    </w:p>
+    <w:p>
+      <w:pPr>
+        <w:pStyle w:val="Akapitzlist"/>
+        <w:numPr>
+          <w:ilvl w:val="0"/>
+          <w:numId w:val="2"/>
+        </w:numPr>
+        <w:rPr>
+          <w:b/>
         </w:rPr>
       </w:pPr>
       <w:r>
@@ -1075,13 +1515,13 @@
           <w:lang w:eastAsia="pl-PL"/>
         </w:rPr>
         <w:drawing>
-          <wp:anchor distT="0" distB="0" distL="114300" distR="114300" simplePos="0" relativeHeight="251658240" behindDoc="0" locked="0" layoutInCell="1" allowOverlap="1" wp14:anchorId="3B7680E8" wp14:editId="4C3C24DD">
+          <wp:anchor distT="0" distB="0" distL="114300" distR="114300" simplePos="0" relativeHeight="251658240" behindDoc="0" locked="0" layoutInCell="1" allowOverlap="1" wp14:anchorId="31D2F6B1" wp14:editId="054EAAAA">
             <wp:simplePos x="0" y="0"/>
             <wp:positionH relativeFrom="column">
-              <wp:posOffset>4672330</wp:posOffset>
+              <wp:posOffset>4675505</wp:posOffset>
             </wp:positionH>
             <wp:positionV relativeFrom="paragraph">
-              <wp:posOffset>168910</wp:posOffset>
+              <wp:posOffset>171450</wp:posOffset>
             </wp:positionV>
             <wp:extent cx="885825" cy="1762760"/>
             <wp:effectExtent l="0" t="0" r="9525" b="8890"/>
@@ -1130,53 +1570,172 @@
           </wp:anchor>
         </w:drawing>
       </w:r>
-      <w:bookmarkStart w:id="3" w:name="_Toc535061413"/>
+      <w:r>
+        <w:rPr>
+          <w:b/>
+        </w:rPr>
+        <w:t xml:space="preserve">id </w:t>
+      </w:r>
+      <w:r>
+        <w:t>– identyfikatora ramki/strony</w:t>
+      </w:r>
+    </w:p>
+    <w:p>
+      <w:pPr>
+        <w:pStyle w:val="Akapitzlist"/>
+        <w:numPr>
+          <w:ilvl w:val="0"/>
+          <w:numId w:val="2"/>
+        </w:numPr>
+        <w:rPr>
+          <w:b/>
+        </w:rPr>
+      </w:pPr>
+      <w:proofErr w:type="spellStart"/>
+      <w:r>
+        <w:rPr>
+          <w:b/>
+        </w:rPr>
+        <w:t>ageOfFrame</w:t>
+      </w:r>
+      <w:proofErr w:type="spellEnd"/>
+      <w:r>
+        <w:rPr>
+          <w:b/>
+        </w:rPr>
+        <w:t xml:space="preserve"> – </w:t>
+      </w:r>
+      <w:r>
+        <w:t>„wieku” ramki</w:t>
+      </w:r>
+    </w:p>
+    <w:p>
+      <w:pPr>
+        <w:pStyle w:val="Akapitzlist"/>
+        <w:numPr>
+          <w:ilvl w:val="0"/>
+          <w:numId w:val="2"/>
+        </w:numPr>
+        <w:rPr>
+          <w:b/>
+        </w:rPr>
+      </w:pPr>
+      <w:proofErr w:type="spellStart"/>
+      <w:r>
+        <w:rPr>
+          <w:b/>
+        </w:rPr>
+        <w:t>amountOfUses</w:t>
+      </w:r>
+      <w:proofErr w:type="spellEnd"/>
+      <w:r>
+        <w:rPr>
+          <w:b/>
+        </w:rPr>
+        <w:t xml:space="preserve"> – </w:t>
+      </w:r>
+      <w:r>
+        <w:t>ilości użyć danej ramki.</w:t>
+      </w:r>
+    </w:p>
+    <w:p>
+      <w:r>
+        <w:t>Symulacj</w:t>
+      </w:r>
+      <w:r>
+        <w:t>e</w:t>
+      </w:r>
+      <w:r>
+        <w:t xml:space="preserve"> rozpoczyna</w:t>
+      </w:r>
+      <w:r>
+        <w:t>ją</w:t>
+      </w:r>
+      <w:r>
+        <w:t xml:space="preserve"> się wygenerowaniem plików źródłowych w postaci jednej kolumny, w której znajdują się losowo wygenerowane numery stron w zadanej wcześniej ilości z zadanego wcześniej zakresu (w tym przypadku </w:t>
+      </w:r>
+      <w:r>
+        <w:rPr>
+          <w:b/>
+        </w:rPr>
+        <w:t>1-20</w:t>
+      </w:r>
+      <w:r>
+        <w:t>). Ilość plików źródłowych jest równa zadeklarowanej wcześniej ilości prób.</w:t>
+      </w:r>
+    </w:p>
+    <w:p>
+      <w:pPr>
+        <w:jc w:val="right"/>
+        <w:rPr>
+          <w:b/>
+        </w:rPr>
+      </w:pPr>
+      <w:r>
+        <w:t>Przykład wygenerowanego pliku:</w:t>
+      </w:r>
+    </w:p>
+    <w:p>
+      <w:pPr>
+        <w:pStyle w:val="Nagwek2"/>
+      </w:pPr>
+      <w:bookmarkStart w:id="3" w:name="_Toc535079243"/>
+      <w:r>
+        <w:t>LFU</w:t>
+      </w:r>
+      <w:bookmarkEnd w:id="3"/>
+    </w:p>
+    <w:p>
+      <w:pPr>
+        <w:pStyle w:val="Nagwek3"/>
+      </w:pPr>
+      <w:bookmarkStart w:id="4" w:name="_Toc535079244"/>
+      <w:r>
+        <w:t>Informacja</w:t>
+      </w:r>
+      <w:bookmarkEnd w:id="4"/>
+    </w:p>
+    <w:p>
+      <w:pPr>
+        <w:rPr>
+          <w:sz w:val="24"/>
+        </w:rPr>
+      </w:pPr>
+      <w:r>
+        <w:rPr>
+          <w:sz w:val="24"/>
+        </w:rPr>
+        <w:t>Algorytm polega na zastępowan</w:t>
+      </w:r>
+      <w:r>
+        <w:rPr>
+          <w:sz w:val="24"/>
+        </w:rPr>
+        <w:t xml:space="preserve">iu strony,  do której ramki było najmniej odwołań. Każde zastąpienie strony której ramka nie istniała w pamięci jest liczone jako brakująca strona. </w:t>
+      </w:r>
+    </w:p>
+    <w:p>
+      <w:pPr>
+        <w:pStyle w:val="Nagwek3"/>
+      </w:pPr>
+      <w:bookmarkStart w:id="5" w:name="_Toc535079245"/>
       <w:r>
         <w:rPr>
           <w:rStyle w:val="Nagwek3Znak"/>
+          <w:b/>
+          <w:bCs/>
         </w:rPr>
         <w:t>Implementacja</w:t>
       </w:r>
-      <w:bookmarkEnd w:id="3"/>
       <w:r>
         <w:t>:</w:t>
       </w:r>
-    </w:p>
-    <w:p>
-      <w:pPr>
-        <w:ind w:firstLine="708"/>
-      </w:pPr>
-      <w:r>
-        <w:t xml:space="preserve">Symulacja rozpoczyna się wygenerowaniem plików źródłowych w postaci jednej kolumny, w której znajdują się losowo wygenerowane numery stron w zadanej wcześniej ilości z zadanego wcześniej zakresu (w tym przypadku </w:t>
-      </w:r>
-      <w:r>
-        <w:rPr>
-          <w:b/>
-        </w:rPr>
-        <w:t>1-20</w:t>
-      </w:r>
-      <w:r>
-        <w:t>).</w:t>
-      </w:r>
+      <w:bookmarkEnd w:id="5"/>
       <w:r>
         <w:t xml:space="preserve"> </w:t>
       </w:r>
       <w:r>
-        <w:t>Ilość plików źródłowych jest równa zadeklarowanej wcześniej ilości prób.</w:t>
-      </w:r>
-    </w:p>
-    <w:p>
-      <w:pPr>
-        <w:ind w:left="2832" w:firstLine="708"/>
-      </w:pPr>
-      <w:r>
-        <w:t xml:space="preserve"> </w:t>
-      </w:r>
-      <w:r>
         <w:t xml:space="preserve">           </w:t>
-      </w:r>
-      <w:r>
-        <w:t>Przykład wygenerowanego pliku:</w:t>
       </w:r>
     </w:p>
     <w:p>
@@ -1197,7 +1756,20 @@
           <w:i/>
         </w:rPr>
         <w:tab/>
-        <w:t>iloscBrakujacychStron := 0</w:t>
+      </w:r>
+      <w:proofErr w:type="spellStart"/>
+      <w:r>
+        <w:rPr>
+          <w:i/>
+        </w:rPr>
+        <w:t>iloscBrakujacychStron</w:t>
+      </w:r>
+      <w:proofErr w:type="spellEnd"/>
+      <w:r>
+        <w:rPr>
+          <w:i/>
+        </w:rPr>
+        <w:t xml:space="preserve"> := 0</w:t>
       </w:r>
     </w:p>
     <w:p>
@@ -1212,7 +1784,20 @@
           <w:i/>
         </w:rPr>
         <w:tab/>
-        <w:t>indeksTablicyRamek := 0</w:t>
+      </w:r>
+      <w:proofErr w:type="spellStart"/>
+      <w:r>
+        <w:rPr>
+          <w:i/>
+        </w:rPr>
+        <w:t>indeksTablicyRamek</w:t>
+      </w:r>
+      <w:proofErr w:type="spellEnd"/>
+      <w:r>
+        <w:rPr>
+          <w:i/>
+        </w:rPr>
+        <w:t xml:space="preserve"> := 0</w:t>
       </w:r>
     </w:p>
     <w:p>
@@ -1228,7 +1813,21 @@
         <w:rPr>
           <w:i/>
         </w:rPr>
-        <w:t>for i = 0 to dlugoscTablicyOdniesien do</w:t>
+        <w:t xml:space="preserve">for i = 0 to </w:t>
+      </w:r>
+      <w:proofErr w:type="spellStart"/>
+      <w:r>
+        <w:rPr>
+          <w:i/>
+        </w:rPr>
+        <w:t>dlugoscTablicyOdniesien</w:t>
+      </w:r>
+      <w:proofErr w:type="spellEnd"/>
+      <w:r>
+        <w:rPr>
+          <w:i/>
+        </w:rPr>
+        <w:t xml:space="preserve"> do</w:t>
       </w:r>
     </w:p>
     <w:p>
@@ -1240,11 +1839,33 @@
           <w:i/>
         </w:rPr>
       </w:pPr>
-      <w:r>
-        <w:rPr>
-          <w:i/>
-        </w:rPr>
-        <w:t>if tablicaOdniesien[i]</w:t>
+      <w:proofErr w:type="spellStart"/>
+      <w:r>
+        <w:rPr>
+          <w:i/>
+        </w:rPr>
+        <w:t>if</w:t>
+      </w:r>
+      <w:proofErr w:type="spellEnd"/>
+      <w:r>
+        <w:rPr>
+          <w:i/>
+        </w:rPr>
+        <w:t xml:space="preserve"> </w:t>
+      </w:r>
+      <w:proofErr w:type="spellStart"/>
+      <w:r>
+        <w:rPr>
+          <w:i/>
+        </w:rPr>
+        <w:t>tablicaOdniesien</w:t>
+      </w:r>
+      <w:proofErr w:type="spellEnd"/>
+      <w:r>
+        <w:rPr>
+          <w:i/>
+        </w:rPr>
+        <w:t>[i]</w:t>
       </w:r>
       <w:r>
         <w:rPr>
@@ -1256,7 +1877,21 @@
         <w:rPr>
           <w:i/>
         </w:rPr>
-        <w:t xml:space="preserve"> istnieje w tablicaRamek do</w:t>
+        <w:t xml:space="preserve"> istnieje w </w:t>
+      </w:r>
+      <w:proofErr w:type="spellStart"/>
+      <w:r>
+        <w:rPr>
+          <w:i/>
+        </w:rPr>
+        <w:t>tablicaRamek</w:t>
+      </w:r>
+      <w:proofErr w:type="spellEnd"/>
+      <w:r>
+        <w:rPr>
+          <w:i/>
+        </w:rPr>
+        <w:t xml:space="preserve"> do</w:t>
       </w:r>
       <w:r>
         <w:rPr>
@@ -1280,11 +1915,19 @@
         </w:rPr>
         <w:tab/>
       </w:r>
-      <w:r>
-        <w:rPr>
-          <w:i/>
-        </w:rPr>
-        <w:t>iloscBrakujacychStron++</w:t>
+      <w:proofErr w:type="spellStart"/>
+      <w:r>
+        <w:rPr>
+          <w:i/>
+        </w:rPr>
+        <w:t>iloscBrakujacychStron</w:t>
+      </w:r>
+      <w:proofErr w:type="spellEnd"/>
+      <w:r>
+        <w:rPr>
+          <w:i/>
+        </w:rPr>
+        <w:t>++</w:t>
       </w:r>
     </w:p>
     <w:p>
@@ -1296,11 +1939,33 @@
           <w:i/>
         </w:rPr>
       </w:pPr>
-      <w:r>
-        <w:rPr>
-          <w:i/>
-        </w:rPr>
-        <w:t xml:space="preserve">indeksTablicyRamek := pobierzIndeksNajstarszejRamki() </w:t>
+      <w:proofErr w:type="spellStart"/>
+      <w:r>
+        <w:rPr>
+          <w:i/>
+        </w:rPr>
+        <w:t>indeksTablicyRamek</w:t>
+      </w:r>
+      <w:proofErr w:type="spellEnd"/>
+      <w:r>
+        <w:rPr>
+          <w:i/>
+        </w:rPr>
+        <w:t xml:space="preserve"> := </w:t>
+      </w:r>
+      <w:proofErr w:type="spellStart"/>
+      <w:r>
+        <w:rPr>
+          <w:i/>
+        </w:rPr>
+        <w:t>pobierzIndeksNajstarszejRamki</w:t>
+      </w:r>
+      <w:proofErr w:type="spellEnd"/>
+      <w:r>
+        <w:rPr>
+          <w:i/>
+        </w:rPr>
+        <w:t xml:space="preserve">() </w:t>
       </w:r>
     </w:p>
     <w:p>
@@ -1317,19 +1982,54 @@
           <w:i/>
         </w:rPr>
         <w:tab/>
+      </w:r>
+      <w:proofErr w:type="spellStart"/>
+      <w:r>
+        <w:rPr>
+          <w:i/>
+        </w:rPr>
         <w:t>tablicaRamek</w:t>
       </w:r>
-      <w:r>
-        <w:rPr>
-          <w:i/>
-        </w:rPr>
-        <w:t>[indeksTablicyRamek]</w:t>
-      </w:r>
-      <w:r>
-        <w:rPr>
-          <w:i/>
-        </w:rPr>
-        <w:t xml:space="preserve"> := tablicaOdniesien[</w:t>
+      <w:proofErr w:type="spellEnd"/>
+      <w:r>
+        <w:rPr>
+          <w:i/>
+        </w:rPr>
+        <w:t>[</w:t>
+      </w:r>
+      <w:proofErr w:type="spellStart"/>
+      <w:r>
+        <w:rPr>
+          <w:i/>
+        </w:rPr>
+        <w:t>indeksTablicyRamek</w:t>
+      </w:r>
+      <w:proofErr w:type="spellEnd"/>
+      <w:r>
+        <w:rPr>
+          <w:i/>
+        </w:rPr>
+        <w:t>]</w:t>
+      </w:r>
+      <w:r>
+        <w:rPr>
+          <w:i/>
+        </w:rPr>
+        <w:t xml:space="preserve"> := </w:t>
+      </w:r>
+      <w:proofErr w:type="spellStart"/>
+      <w:r>
+        <w:rPr>
+          <w:i/>
+        </w:rPr>
+        <w:t>tablicaOdniesien</w:t>
+      </w:r>
+      <w:proofErr w:type="spellEnd"/>
+      <w:r>
+        <w:rPr>
+          <w:i/>
+        </w:rPr>
+        <w:t>[</w:t>
       </w:r>
       <w:r>
         <w:rPr>
@@ -1352,7 +2052,34 @@
           <w:i/>
         </w:rPr>
         <w:tab/>
-        <w:t>tablicaRamek[indeksTablicyRamek].wiek++</w:t>
+      </w:r>
+      <w:proofErr w:type="spellStart"/>
+      <w:r>
+        <w:rPr>
+          <w:i/>
+        </w:rPr>
+        <w:t>tablicaRamek</w:t>
+      </w:r>
+      <w:proofErr w:type="spellEnd"/>
+      <w:r>
+        <w:rPr>
+          <w:i/>
+        </w:rPr>
+        <w:t>[</w:t>
+      </w:r>
+      <w:proofErr w:type="spellStart"/>
+      <w:r>
+        <w:rPr>
+          <w:i/>
+        </w:rPr>
+        <w:t>indeksTablicyRamek</w:t>
+      </w:r>
+      <w:proofErr w:type="spellEnd"/>
+      <w:r>
+        <w:rPr>
+          <w:i/>
+        </w:rPr>
+        <w:t>].wiek++</w:t>
       </w:r>
     </w:p>
     <w:p>
@@ -1369,7 +2096,20 @@
           <w:i/>
         </w:rPr>
         <w:tab/>
-        <w:t>indeksTablicyRamek++</w:t>
+      </w:r>
+      <w:proofErr w:type="spellStart"/>
+      <w:r>
+        <w:rPr>
+          <w:i/>
+        </w:rPr>
+        <w:t>indeksTablicyRamek</w:t>
+      </w:r>
+      <w:proofErr w:type="spellEnd"/>
+      <w:r>
+        <w:rPr>
+          <w:i/>
+        </w:rPr>
+        <w:t>++</w:t>
       </w:r>
     </w:p>
     <w:p>
@@ -1386,7 +2126,20 @@
           <w:i/>
         </w:rPr>
         <w:tab/>
-        <w:t>podniesWiekInnychRamekWTablicyOJeden()</w:t>
+      </w:r>
+      <w:proofErr w:type="spellStart"/>
+      <w:r>
+        <w:rPr>
+          <w:i/>
+        </w:rPr>
+        <w:t>podniesWiekInnychRamekWTablicyOJeden</w:t>
+      </w:r>
+      <w:proofErr w:type="spellEnd"/>
+      <w:r>
+        <w:rPr>
+          <w:i/>
+        </w:rPr>
+        <w:t>()</w:t>
       </w:r>
     </w:p>
     <w:p>
@@ -1396,16 +2149,16 @@
         <w:jc w:val="both"/>
         <w:rPr>
           <w:i/>
-          <w:lang w:val="en-US"/>
-        </w:rPr>
-      </w:pPr>
-      <w:r>
-        <w:rPr>
-          <w:i/>
-          <w:lang w:val="en-US"/>
+        </w:rPr>
+      </w:pPr>
+      <w:proofErr w:type="spellStart"/>
+      <w:r>
+        <w:rPr>
+          <w:i/>
         </w:rPr>
         <w:t>else</w:t>
       </w:r>
+      <w:proofErr w:type="spellEnd"/>
     </w:p>
     <w:p>
       <w:pPr>
@@ -1416,11 +2169,47 @@
           <w:i/>
         </w:rPr>
       </w:pPr>
-      <w:r>
-        <w:rPr>
-          <w:i/>
-        </w:rPr>
-        <w:t>indeksTablicyRamek := pobierzIndeksPodanejRamki( tablicaOdniesien[i] )</w:t>
+      <w:proofErr w:type="spellStart"/>
+      <w:r>
+        <w:rPr>
+          <w:i/>
+        </w:rPr>
+        <w:t>indeksTablicyRamek</w:t>
+      </w:r>
+      <w:proofErr w:type="spellEnd"/>
+      <w:r>
+        <w:rPr>
+          <w:i/>
+        </w:rPr>
+        <w:t xml:space="preserve"> := </w:t>
+      </w:r>
+      <w:proofErr w:type="spellStart"/>
+      <w:r>
+        <w:rPr>
+          <w:i/>
+        </w:rPr>
+        <w:t>pobierzIndeksPodanejRamki</w:t>
+      </w:r>
+      <w:proofErr w:type="spellEnd"/>
+      <w:r>
+        <w:rPr>
+          <w:i/>
+        </w:rPr>
+        <w:t xml:space="preserve">( </w:t>
+      </w:r>
+      <w:proofErr w:type="spellStart"/>
+      <w:r>
+        <w:rPr>
+          <w:i/>
+        </w:rPr>
+        <w:t>tablicaOdniesien</w:t>
+      </w:r>
+      <w:proofErr w:type="spellEnd"/>
+      <w:r>
+        <w:rPr>
+          <w:i/>
+        </w:rPr>
+        <w:t>[i] )</w:t>
       </w:r>
     </w:p>
     <w:p>
@@ -1430,16 +2219,55 @@
         <w:jc w:val="both"/>
         <w:rPr>
           <w:i/>
-          <w:lang w:val="en-US"/>
-        </w:rPr>
-      </w:pPr>
-      <w:r>
-        <w:rPr>
-          <w:i/>
-          <w:lang w:val="en-US"/>
+        </w:rPr>
+      </w:pPr>
+      <w:r>
+        <w:rPr>
+          <w:i/>
         </w:rPr>
         <w:tab/>
-        <w:t>tablicaRamek[indeksTablicyRamek].iloscUzyc++</w:t>
+      </w:r>
+      <w:proofErr w:type="spellStart"/>
+      <w:r>
+        <w:rPr>
+          <w:i/>
+        </w:rPr>
+        <w:t>tablicaRamek</w:t>
+      </w:r>
+      <w:proofErr w:type="spellEnd"/>
+      <w:r>
+        <w:rPr>
+          <w:i/>
+        </w:rPr>
+        <w:t>[</w:t>
+      </w:r>
+      <w:proofErr w:type="spellStart"/>
+      <w:r>
+        <w:rPr>
+          <w:i/>
+        </w:rPr>
+        <w:t>indeksTablicyRamek</w:t>
+      </w:r>
+      <w:proofErr w:type="spellEnd"/>
+      <w:r>
+        <w:rPr>
+          <w:i/>
+        </w:rPr>
+        <w:t>].</w:t>
+      </w:r>
+      <w:proofErr w:type="spellStart"/>
+      <w:r>
+        <w:rPr>
+          <w:i/>
+        </w:rPr>
+        <w:t>iloscUzyc</w:t>
+      </w:r>
+      <w:proofErr w:type="spellEnd"/>
+      <w:r>
+        <w:rPr>
+          <w:i/>
+        </w:rPr>
+        <w:t>++</w:t>
       </w:r>
     </w:p>
     <w:p>
@@ -1449,20 +2277,39 @@
         <w:jc w:val="both"/>
         <w:rPr>
           <w:i/>
-          <w:lang w:val="en-US"/>
-        </w:rPr>
-      </w:pPr>
-      <w:r>
-        <w:rPr>
-          <w:i/>
-          <w:lang w:val="en-US"/>
-        </w:rPr>
-        <w:t>tablicaRamek[indeksTablicyRamek].wiek</w:t>
-      </w:r>
-      <w:r>
-        <w:rPr>
-          <w:i/>
-          <w:lang w:val="en-US"/>
+        </w:rPr>
+      </w:pPr>
+      <w:proofErr w:type="spellStart"/>
+      <w:r>
+        <w:rPr>
+          <w:i/>
+        </w:rPr>
+        <w:t>tablicaRamek</w:t>
+      </w:r>
+      <w:proofErr w:type="spellEnd"/>
+      <w:r>
+        <w:rPr>
+          <w:i/>
+        </w:rPr>
+        <w:t>[</w:t>
+      </w:r>
+      <w:proofErr w:type="spellStart"/>
+      <w:r>
+        <w:rPr>
+          <w:i/>
+        </w:rPr>
+        <w:t>indeksTablicyRamek</w:t>
+      </w:r>
+      <w:proofErr w:type="spellEnd"/>
+      <w:r>
+        <w:rPr>
+          <w:i/>
+        </w:rPr>
+        <w:t>].wiek</w:t>
+      </w:r>
+      <w:r>
+        <w:rPr>
+          <w:i/>
         </w:rPr>
         <w:t xml:space="preserve"> := 1</w:t>
       </w:r>
@@ -1474,16 +2321,27 @@
         <w:jc w:val="both"/>
         <w:rPr>
           <w:i/>
-          <w:lang w:val="en-US"/>
-        </w:rPr>
-      </w:pPr>
-      <w:r>
-        <w:rPr>
-          <w:i/>
-          <w:lang w:val="en-US"/>
+        </w:rPr>
+      </w:pPr>
+      <w:r>
+        <w:rPr>
+          <w:i/>
         </w:rPr>
         <w:tab/>
-        <w:t>indeksTablicyRamek++</w:t>
+      </w:r>
+      <w:proofErr w:type="spellStart"/>
+      <w:r>
+        <w:rPr>
+          <w:i/>
+        </w:rPr>
+        <w:t>indeksTablicyRamek</w:t>
+      </w:r>
+      <w:proofErr w:type="spellEnd"/>
+      <w:r>
+        <w:rPr>
+          <w:i/>
+        </w:rPr>
+        <w:t>++</w:t>
       </w:r>
     </w:p>
     <w:p>
@@ -1493,16 +2351,27 @@
         <w:jc w:val="both"/>
         <w:rPr>
           <w:i/>
-          <w:lang w:val="en-US"/>
-        </w:rPr>
-      </w:pPr>
-      <w:r>
-        <w:rPr>
-          <w:i/>
-          <w:lang w:val="en-US"/>
+        </w:rPr>
+      </w:pPr>
+      <w:r>
+        <w:rPr>
+          <w:i/>
         </w:rPr>
         <w:tab/>
-        <w:t>podniesWiekInnychRamekWTablicyOJeden()</w:t>
+      </w:r>
+      <w:proofErr w:type="spellStart"/>
+      <w:r>
+        <w:rPr>
+          <w:i/>
+        </w:rPr>
+        <w:t>podniesWiekInnychRamekWTablicyOJeden</w:t>
+      </w:r>
+      <w:proofErr w:type="spellEnd"/>
+      <w:r>
+        <w:rPr>
+          <w:i/>
+        </w:rPr>
+        <w:t>()</w:t>
       </w:r>
     </w:p>
     <w:p>
@@ -1517,18 +2386,24 @@
       <w:r>
         <w:rPr>
           <w:i/>
+        </w:rPr>
+        <w:tab/>
+      </w:r>
+      <w:r>
+        <w:rPr>
+          <w:i/>
+        </w:rPr>
+        <w:tab/>
+      </w:r>
+      <w:proofErr w:type="spellStart"/>
+      <w:r>
+        <w:rPr>
+          <w:i/>
           <w:lang w:val="en-US"/>
         </w:rPr>
-        <w:tab/>
-      </w:r>
-      <w:r>
-        <w:rPr>
-          <w:i/>
-          <w:lang w:val="en-US"/>
-        </w:rPr>
-        <w:tab/>
         <w:t>endif</w:t>
       </w:r>
+      <w:proofErr w:type="spellEnd"/>
     </w:p>
     <w:p>
       <w:pPr>
@@ -1552,14 +2427,39 @@
           <w:lang w:val="en-US"/>
         </w:rPr>
         <w:tab/>
-        <w:t xml:space="preserve">if indeksTablicyRamek == </w:t>
-      </w:r>
+        <w:t xml:space="preserve">if </w:t>
+      </w:r>
+      <w:proofErr w:type="spellStart"/>
       <w:r>
         <w:rPr>
           <w:i/>
           <w:lang w:val="en-US"/>
         </w:rPr>
-        <w:t>wielkoscTablicyRamek do</w:t>
+        <w:t>indeksTablicyRamek</w:t>
+      </w:r>
+      <w:proofErr w:type="spellEnd"/>
+      <w:r>
+        <w:rPr>
+          <w:i/>
+          <w:lang w:val="en-US"/>
+        </w:rPr>
+        <w:t xml:space="preserve"> == </w:t>
+      </w:r>
+      <w:proofErr w:type="spellStart"/>
+      <w:r>
+        <w:rPr>
+          <w:i/>
+          <w:lang w:val="en-US"/>
+        </w:rPr>
+        <w:t>wielkoscTablicyRamek</w:t>
+      </w:r>
+      <w:proofErr w:type="spellEnd"/>
+      <w:r>
+        <w:rPr>
+          <w:i/>
+          <w:lang w:val="en-US"/>
+        </w:rPr>
+        <w:t xml:space="preserve"> do</w:t>
       </w:r>
     </w:p>
     <w:p>
@@ -1569,13 +2469,14 @@
         <w:rPr>
           <w:i/>
           <w:noProof/>
-        </w:rPr>
-      </w:pPr>
-      <w:r>
-        <w:rPr>
-          <w:i/>
           <w:lang w:val="en-US"/>
         </w:rPr>
+      </w:pPr>
+      <w:r>
+        <w:rPr>
+          <w:i/>
+          <w:lang w:val="en-US"/>
+        </w:rPr>
         <w:tab/>
       </w:r>
       <w:r>
@@ -1592,11 +2493,21 @@
         </w:rPr>
         <w:tab/>
       </w:r>
-      <w:r>
-        <w:rPr>
-          <w:i/>
-        </w:rPr>
-        <w:t>indeksTablicyRamek := 0</w:t>
+      <w:proofErr w:type="spellStart"/>
+      <w:r>
+        <w:rPr>
+          <w:i/>
+          <w:lang w:val="en-US"/>
+        </w:rPr>
+        <w:t>indeksTablicyRamek</w:t>
+      </w:r>
+      <w:proofErr w:type="spellEnd"/>
+      <w:r>
+        <w:rPr>
+          <w:i/>
+          <w:lang w:val="en-US"/>
+        </w:rPr>
+        <w:t xml:space="preserve"> := 0</w:t>
       </w:r>
     </w:p>
     <w:p>
@@ -1605,21 +2516,32 @@
         <w:jc w:val="both"/>
         <w:rPr>
           <w:i/>
-        </w:rPr>
-      </w:pPr>
-      <w:r>
-        <w:rPr>
-          <w:i/>
+          <w:lang w:val="en-US"/>
+        </w:rPr>
+      </w:pPr>
+      <w:r>
+        <w:rPr>
+          <w:i/>
+          <w:lang w:val="en-US"/>
         </w:rPr>
         <w:tab/>
       </w:r>
       <w:r>
         <w:rPr>
           <w:i/>
+          <w:lang w:val="en-US"/>
         </w:rPr>
         <w:tab/>
+      </w:r>
+      <w:proofErr w:type="spellStart"/>
+      <w:r>
+        <w:rPr>
+          <w:i/>
+          <w:lang w:val="en-US"/>
+        </w:rPr>
         <w:t>endif</w:t>
       </w:r>
+      <w:proofErr w:type="spellEnd"/>
     </w:p>
     <w:p>
       <w:pPr>
@@ -1632,10 +2554,18 @@
       <w:r>
         <w:rPr>
           <w:i/>
+          <w:lang w:val="en-US"/>
         </w:rPr>
         <w:tab/>
+      </w:r>
+      <w:proofErr w:type="spellStart"/>
+      <w:r>
+        <w:rPr>
+          <w:i/>
+        </w:rPr>
         <w:t>endfor</w:t>
       </w:r>
+      <w:proofErr w:type="spellEnd"/>
     </w:p>
     <w:p>
       <w:pPr>
@@ -1681,17 +2611,28 @@
     </w:p>
     <w:p>
       <w:pPr>
+        <w:spacing w:after="0" w:line="240" w:lineRule="auto"/>
+      </w:pPr>
+    </w:p>
+    <w:p>
+      <w:pPr>
         <w:pStyle w:val="Nagwek2"/>
       </w:pPr>
-      <w:bookmarkStart w:id="4" w:name="_Toc535061414"/>
-      <w:r>
-        <w:lastRenderedPageBreak/>
-        <w:t>LR</w:t>
-      </w:r>
-      <w:r>
-        <w:t>U</w:t>
-      </w:r>
-      <w:bookmarkEnd w:id="4"/>
+      <w:bookmarkStart w:id="6" w:name="_Toc535079246"/>
+      <w:r>
+        <w:t>LRU</w:t>
+      </w:r>
+      <w:bookmarkEnd w:id="6"/>
+    </w:p>
+    <w:p>
+      <w:pPr>
+        <w:pStyle w:val="Nagwek3"/>
+      </w:pPr>
+      <w:bookmarkStart w:id="7" w:name="_Toc535079247"/>
+      <w:r>
+        <w:t>Informacja:</w:t>
+      </w:r>
+      <w:bookmarkEnd w:id="7"/>
     </w:p>
     <w:p>
       <w:pPr>
@@ -1724,215 +2665,18 @@
           <w:sz w:val="24"/>
         </w:rPr>
       </w:pPr>
-      <w:r>
-        <w:rPr>
-          <w:noProof/>
-        </w:rPr>
-        <mc:AlternateContent>
-          <mc:Choice Requires="wps">
-            <w:drawing>
-              <wp:anchor distT="0" distB="0" distL="114300" distR="114300" simplePos="0" relativeHeight="251664384" behindDoc="0" locked="0" layoutInCell="1" allowOverlap="1" wp14:anchorId="0C058257" wp14:editId="4A65FEB9">
-                <wp:simplePos x="0" y="0"/>
-                <wp:positionH relativeFrom="column">
-                  <wp:posOffset>4672330</wp:posOffset>
-                </wp:positionH>
-                <wp:positionV relativeFrom="paragraph">
-                  <wp:posOffset>255905</wp:posOffset>
-                </wp:positionV>
-                <wp:extent cx="809625" cy="285750"/>
-                <wp:effectExtent l="0" t="0" r="0" b="0"/>
-                <wp:wrapNone/>
-                <wp:docPr id="3" name="Pole tekstowe 2"/>
-                <wp:cNvGraphicFramePr>
-                  <a:graphicFrameLocks xmlns:a="http://schemas.openxmlformats.org/drawingml/2006/main"/>
-                </wp:cNvGraphicFramePr>
-                <a:graphic xmlns:a="http://schemas.openxmlformats.org/drawingml/2006/main">
-                  <a:graphicData uri="http://schemas.microsoft.com/office/word/2010/wordprocessingShape">
-                    <wps:wsp>
-                      <wps:cNvSpPr txBox="1">
-                        <a:spLocks noChangeArrowheads="1"/>
-                      </wps:cNvSpPr>
-                      <wps:spPr bwMode="auto">
-                        <a:xfrm>
-                          <a:off x="0" y="0"/>
-                          <a:ext cx="809625" cy="285750"/>
-                        </a:xfrm>
-                        <a:prstGeom prst="rect">
-                          <a:avLst/>
-                        </a:prstGeom>
-                        <a:noFill/>
-                        <a:ln w="9525">
-                          <a:noFill/>
-                          <a:miter lim="800000"/>
-                          <a:headEnd/>
-                          <a:tailEnd/>
-                        </a:ln>
-                      </wps:spPr>
-                      <wps:txbx>
-                        <w:txbxContent>
-                          <w:p>
-                            <w:r>
-                              <w:t>pages1.csv</w:t>
-                            </w:r>
-                          </w:p>
-                        </w:txbxContent>
-                      </wps:txbx>
-                      <wps:bodyPr rot="0" vert="horz" wrap="square" lIns="91440" tIns="45720" rIns="91440" bIns="45720" anchor="t" anchorCtr="0">
-                        <a:noAutofit/>
-                      </wps:bodyPr>
-                    </wps:wsp>
-                  </a:graphicData>
-                </a:graphic>
-                <wp14:sizeRelH relativeFrom="margin">
-                  <wp14:pctWidth>0</wp14:pctWidth>
-                </wp14:sizeRelH>
-                <wp14:sizeRelV relativeFrom="margin">
-                  <wp14:pctHeight>0</wp14:pctHeight>
-                </wp14:sizeRelV>
-              </wp:anchor>
-            </w:drawing>
-          </mc:Choice>
-          <mc:Fallback>
-            <w:pict>
-              <v:shape id="_x0000_s1027" type="#_x0000_t202" style="position:absolute;margin-left:367.9pt;margin-top:20.15pt;width:63.75pt;height:22.5pt;z-index:251664384;visibility:visible;mso-wrap-style:square;mso-width-percent:0;mso-height-percent:0;mso-wrap-distance-left:9pt;mso-wrap-distance-top:0;mso-wrap-distance-right:9pt;mso-wrap-distance-bottom:0;mso-position-horizontal:absolute;mso-position-horizontal-relative:text;mso-position-vertical:absolute;mso-position-vertical-relative:text;mso-width-percent:0;mso-height-percent:0;mso-width-relative:margin;mso-height-relative:margin;v-text-anchor:top" o:gfxdata="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" filled="f" stroked="f">
-                <v:textbox>
-                  <w:txbxContent>
-                    <w:p>
-                      <w:r>
-                        <w:t>pages1.csv</w:t>
-                      </w:r>
-                    </w:p>
-                  </w:txbxContent>
-                </v:textbox>
-              </v:shape>
-            </w:pict>
-          </mc:Fallback>
-        </mc:AlternateContent>
-      </w:r>
-      <w:r>
-        <w:rPr>
-          <w:sz w:val="24"/>
-        </w:rPr>
-        <w:t xml:space="preserve"> </w:t>
-      </w:r>
-    </w:p>
-    <w:p>
-      <w:pPr>
-        <w:rPr>
-          <w:sz w:val="24"/>
-        </w:rPr>
-      </w:pPr>
-      <w:r>
-        <w:rPr>
-          <w:noProof/>
-          <w:lang w:eastAsia="pl-PL"/>
-        </w:rPr>
-        <w:drawing>
-          <wp:anchor distT="0" distB="0" distL="114300" distR="114300" simplePos="0" relativeHeight="251662336" behindDoc="0" locked="0" layoutInCell="1" allowOverlap="1" wp14:anchorId="387759CB" wp14:editId="55BC8D2C">
-            <wp:simplePos x="0" y="0"/>
-            <wp:positionH relativeFrom="column">
-              <wp:posOffset>4672330</wp:posOffset>
-            </wp:positionH>
-            <wp:positionV relativeFrom="paragraph">
-              <wp:posOffset>168910</wp:posOffset>
-            </wp:positionV>
-            <wp:extent cx="885825" cy="1762760"/>
-            <wp:effectExtent l="0" t="0" r="9525" b="8890"/>
-            <wp:wrapSquare wrapText="bothSides"/>
-            <wp:docPr id="2" name="Obraz 2"/>
-            <wp:cNvGraphicFramePr>
-              <a:graphicFrameLocks xmlns:a="http://schemas.openxmlformats.org/drawingml/2006/main" noChangeAspect="1"/>
-            </wp:cNvGraphicFramePr>
-            <a:graphic xmlns:a="http://schemas.openxmlformats.org/drawingml/2006/main">
-              <a:graphicData uri="http://schemas.openxmlformats.org/drawingml/2006/picture">
-                <pic:pic xmlns:pic="http://schemas.openxmlformats.org/drawingml/2006/picture">
-                  <pic:nvPicPr>
-                    <pic:cNvPr id="0" name=""/>
-                    <pic:cNvPicPr/>
-                  </pic:nvPicPr>
-                  <pic:blipFill>
-                    <a:blip r:embed="rId10">
-                      <a:extLst>
-                        <a:ext uri="{28A0092B-C50C-407E-A947-70E740481C1C}">
-                          <a14:useLocalDpi xmlns:a14="http://schemas.microsoft.com/office/drawing/2010/main" val="0"/>
-                        </a:ext>
-                      </a:extLst>
-                    </a:blip>
-                    <a:stretch>
-                      <a:fillRect/>
-                    </a:stretch>
-                  </pic:blipFill>
-                  <pic:spPr>
-                    <a:xfrm>
-                      <a:off x="0" y="0"/>
-                      <a:ext cx="885825" cy="1762760"/>
-                    </a:xfrm>
-                    <a:prstGeom prst="rect">
-                      <a:avLst/>
-                    </a:prstGeom>
-                  </pic:spPr>
-                </pic:pic>
-              </a:graphicData>
-            </a:graphic>
-            <wp14:sizeRelH relativeFrom="page">
-              <wp14:pctWidth>0</wp14:pctWidth>
-            </wp14:sizeRelH>
-            <wp14:sizeRelV relativeFrom="page">
-              <wp14:pctHeight>0</wp14:pctHeight>
-            </wp14:sizeRelV>
-          </wp:anchor>
-        </w:drawing>
-      </w:r>
-      <w:bookmarkStart w:id="5" w:name="_Toc535061415"/>
+      <w:bookmarkStart w:id="8" w:name="_Toc535079248"/>
       <w:r>
         <w:rPr>
           <w:rStyle w:val="Nagwek3Znak"/>
         </w:rPr>
         <w:t>Implementacja</w:t>
       </w:r>
-      <w:bookmarkEnd w:id="5"/>
+      <w:bookmarkEnd w:id="8"/>
       <w:r>
         <w:t>:</w:t>
       </w:r>
     </w:p>
-    <w:p>
-      <w:pPr>
-        <w:ind w:firstLine="708"/>
-      </w:pPr>
-      <w:r>
-        <w:t xml:space="preserve">Symulacja rozpoczyna się wygenerowaniem plików źródłowych w postaci jednej kolumny, w której znajdują się losowo wygenerowane numery stron w zadanej wcześniej ilości z zadanego wcześniej zakresu (w tym przypadku </w:t>
-      </w:r>
-      <w:r>
-        <w:rPr>
-          <w:b/>
-        </w:rPr>
-        <w:t>1-20</w:t>
-      </w:r>
-      <w:r>
-        <w:t xml:space="preserve">). Ilość plików źródłowych jest równa zadeklarowanej wcześniej ilości prób. </w:t>
-      </w:r>
-    </w:p>
-    <w:p>
-      <w:pPr>
-        <w:ind w:firstLine="708"/>
-      </w:pPr>
-      <w:r>
-        <w:tab/>
-      </w:r>
-      <w:r>
-        <w:tab/>
-      </w:r>
-      <w:r>
-        <w:tab/>
-      </w:r>
-      <w:r>
-        <w:tab/>
-      </w:r>
-      <w:r>
-        <w:t>Przykład wygenerowanego pliku:</w:t>
-      </w:r>
-    </w:p>
-    <w:p/>
     <w:p>
       <w:r>
         <w:tab/>
@@ -1951,7 +2695,20 @@
           <w:i/>
         </w:rPr>
         <w:tab/>
-        <w:t>iloscBrakujacychStron := 0</w:t>
+      </w:r>
+      <w:proofErr w:type="spellStart"/>
+      <w:r>
+        <w:rPr>
+          <w:i/>
+        </w:rPr>
+        <w:t>iloscBrakujacychStron</w:t>
+      </w:r>
+      <w:proofErr w:type="spellEnd"/>
+      <w:r>
+        <w:rPr>
+          <w:i/>
+        </w:rPr>
+        <w:t xml:space="preserve"> := 0</w:t>
       </w:r>
     </w:p>
     <w:p>
@@ -1966,7 +2723,20 @@
           <w:i/>
         </w:rPr>
         <w:tab/>
-        <w:t>indeksTablicyRamek := 0</w:t>
+      </w:r>
+      <w:proofErr w:type="spellStart"/>
+      <w:r>
+        <w:rPr>
+          <w:i/>
+        </w:rPr>
+        <w:t>indeksTablicyRamek</w:t>
+      </w:r>
+      <w:proofErr w:type="spellEnd"/>
+      <w:r>
+        <w:rPr>
+          <w:i/>
+        </w:rPr>
+        <w:t xml:space="preserve"> := 0</w:t>
       </w:r>
     </w:p>
     <w:p>
@@ -1982,7 +2752,21 @@
         <w:rPr>
           <w:i/>
         </w:rPr>
-        <w:t>for i = 0 to dlugoscTablicyOdniesien do</w:t>
+        <w:t xml:space="preserve">for i = 0 to </w:t>
+      </w:r>
+      <w:proofErr w:type="spellStart"/>
+      <w:r>
+        <w:rPr>
+          <w:i/>
+        </w:rPr>
+        <w:t>dlugoscTablicyOdniesien</w:t>
+      </w:r>
+      <w:proofErr w:type="spellEnd"/>
+      <w:r>
+        <w:rPr>
+          <w:i/>
+        </w:rPr>
+        <w:t xml:space="preserve"> do</w:t>
       </w:r>
     </w:p>
     <w:p>
@@ -1994,11 +2778,47 @@
           <w:i/>
         </w:rPr>
       </w:pPr>
-      <w:r>
-        <w:rPr>
-          <w:i/>
-        </w:rPr>
-        <w:t>if tablicaOdniesien[i] nie istnieje w tablicaRamek do</w:t>
+      <w:proofErr w:type="spellStart"/>
+      <w:r>
+        <w:rPr>
+          <w:i/>
+        </w:rPr>
+        <w:t>if</w:t>
+      </w:r>
+      <w:proofErr w:type="spellEnd"/>
+      <w:r>
+        <w:rPr>
+          <w:i/>
+        </w:rPr>
+        <w:t xml:space="preserve"> </w:t>
+      </w:r>
+      <w:proofErr w:type="spellStart"/>
+      <w:r>
+        <w:rPr>
+          <w:i/>
+        </w:rPr>
+        <w:t>tablicaOdniesien</w:t>
+      </w:r>
+      <w:proofErr w:type="spellEnd"/>
+      <w:r>
+        <w:rPr>
+          <w:i/>
+        </w:rPr>
+        <w:t xml:space="preserve">[i] nie istnieje w </w:t>
+      </w:r>
+      <w:proofErr w:type="spellStart"/>
+      <w:r>
+        <w:rPr>
+          <w:i/>
+        </w:rPr>
+        <w:t>tablicaRamek</w:t>
+      </w:r>
+      <w:proofErr w:type="spellEnd"/>
+      <w:r>
+        <w:rPr>
+          <w:i/>
+        </w:rPr>
+        <w:t xml:space="preserve"> do</w:t>
       </w:r>
       <w:r>
         <w:rPr>
@@ -2021,7 +2841,20 @@
           <w:i/>
         </w:rPr>
         <w:tab/>
-        <w:t>iloscBrakujacychStron++</w:t>
+      </w:r>
+      <w:proofErr w:type="spellStart"/>
+      <w:r>
+        <w:rPr>
+          <w:i/>
+        </w:rPr>
+        <w:t>iloscBrakujacychStron</w:t>
+      </w:r>
+      <w:proofErr w:type="spellEnd"/>
+      <w:r>
+        <w:rPr>
+          <w:i/>
+        </w:rPr>
+        <w:t>++</w:t>
       </w:r>
     </w:p>
     <w:p>
@@ -2033,17 +2866,33 @@
           <w:i/>
         </w:rPr>
       </w:pPr>
+      <w:proofErr w:type="spellStart"/>
       <w:r>
         <w:rPr>
           <w:i/>
         </w:rPr>
         <w:t>indeksTablicyRamek</w:t>
       </w:r>
-      <w:r>
-        <w:rPr>
-          <w:i/>
-        </w:rPr>
-        <w:t xml:space="preserve"> := pobierzIndeksNajstarszejRamki() </w:t>
+      <w:proofErr w:type="spellEnd"/>
+      <w:r>
+        <w:rPr>
+          <w:i/>
+        </w:rPr>
+        <w:t xml:space="preserve"> := </w:t>
+      </w:r>
+      <w:proofErr w:type="spellStart"/>
+      <w:r>
+        <w:rPr>
+          <w:i/>
+        </w:rPr>
+        <w:t>pobierzIndeksNajstarszejRamki</w:t>
+      </w:r>
+      <w:proofErr w:type="spellEnd"/>
+      <w:r>
+        <w:rPr>
+          <w:i/>
+        </w:rPr>
+        <w:t xml:space="preserve">() </w:t>
       </w:r>
     </w:p>
     <w:p>
@@ -2060,7 +2909,48 @@
           <w:i/>
         </w:rPr>
         <w:tab/>
-        <w:t>tablicaRamek[indeksTablicyRamek] := tablicaOdniesien[i]</w:t>
+      </w:r>
+      <w:proofErr w:type="spellStart"/>
+      <w:r>
+        <w:rPr>
+          <w:i/>
+        </w:rPr>
+        <w:t>tablicaRamek</w:t>
+      </w:r>
+      <w:proofErr w:type="spellEnd"/>
+      <w:r>
+        <w:rPr>
+          <w:i/>
+        </w:rPr>
+        <w:t>[</w:t>
+      </w:r>
+      <w:proofErr w:type="spellStart"/>
+      <w:r>
+        <w:rPr>
+          <w:i/>
+        </w:rPr>
+        <w:t>indeksTablicyRamek</w:t>
+      </w:r>
+      <w:proofErr w:type="spellEnd"/>
+      <w:r>
+        <w:rPr>
+          <w:i/>
+        </w:rPr>
+        <w:t xml:space="preserve">] := </w:t>
+      </w:r>
+      <w:proofErr w:type="spellStart"/>
+      <w:r>
+        <w:rPr>
+          <w:i/>
+        </w:rPr>
+        <w:t>tablicaOdniesien</w:t>
+      </w:r>
+      <w:proofErr w:type="spellEnd"/>
+      <w:r>
+        <w:rPr>
+          <w:i/>
+        </w:rPr>
+        <w:t>[i]</w:t>
       </w:r>
     </w:p>
     <w:p>
@@ -2077,7 +2967,34 @@
           <w:i/>
         </w:rPr>
         <w:tab/>
-        <w:t>tablicaRamek[indeksTablicyRamek].wiek++</w:t>
+      </w:r>
+      <w:proofErr w:type="spellStart"/>
+      <w:r>
+        <w:rPr>
+          <w:i/>
+        </w:rPr>
+        <w:t>tablicaRamek</w:t>
+      </w:r>
+      <w:proofErr w:type="spellEnd"/>
+      <w:r>
+        <w:rPr>
+          <w:i/>
+        </w:rPr>
+        <w:t>[</w:t>
+      </w:r>
+      <w:proofErr w:type="spellStart"/>
+      <w:r>
+        <w:rPr>
+          <w:i/>
+        </w:rPr>
+        <w:t>indeksTablicyRamek</w:t>
+      </w:r>
+      <w:proofErr w:type="spellEnd"/>
+      <w:r>
+        <w:rPr>
+          <w:i/>
+        </w:rPr>
+        <w:t>].wiek++</w:t>
       </w:r>
     </w:p>
     <w:p>
@@ -2094,7 +3011,20 @@
           <w:i/>
         </w:rPr>
         <w:tab/>
-        <w:t>indeksTablicyRamek++</w:t>
+      </w:r>
+      <w:proofErr w:type="spellStart"/>
+      <w:r>
+        <w:rPr>
+          <w:i/>
+        </w:rPr>
+        <w:t>indeksTablicyRamek</w:t>
+      </w:r>
+      <w:proofErr w:type="spellEnd"/>
+      <w:r>
+        <w:rPr>
+          <w:i/>
+        </w:rPr>
+        <w:t>++</w:t>
       </w:r>
     </w:p>
     <w:p>
@@ -2111,7 +3041,20 @@
           <w:i/>
         </w:rPr>
         <w:tab/>
-        <w:t>podniesWiekInnychRamekWTablicyOJeden()</w:t>
+      </w:r>
+      <w:proofErr w:type="spellStart"/>
+      <w:r>
+        <w:rPr>
+          <w:i/>
+        </w:rPr>
+        <w:t>podniesWiekInnychRamekWTablicyOJeden</w:t>
+      </w:r>
+      <w:proofErr w:type="spellEnd"/>
+      <w:r>
+        <w:rPr>
+          <w:i/>
+        </w:rPr>
+        <w:t>()</w:t>
       </w:r>
     </w:p>
     <w:p>
@@ -2121,16 +3064,16 @@
         <w:jc w:val="both"/>
         <w:rPr>
           <w:i/>
-          <w:lang w:val="en-US"/>
-        </w:rPr>
-      </w:pPr>
-      <w:r>
-        <w:rPr>
-          <w:i/>
-          <w:lang w:val="en-US"/>
+        </w:rPr>
+      </w:pPr>
+      <w:proofErr w:type="spellStart"/>
+      <w:r>
+        <w:rPr>
+          <w:i/>
         </w:rPr>
         <w:t>else</w:t>
       </w:r>
+      <w:proofErr w:type="spellEnd"/>
     </w:p>
     <w:p>
       <w:pPr>
@@ -2141,35 +3084,33 @@
           <w:i/>
         </w:rPr>
       </w:pPr>
+      <w:proofErr w:type="spellStart"/>
       <w:r>
         <w:rPr>
           <w:i/>
         </w:rPr>
         <w:t>indeksTablicyRamek</w:t>
       </w:r>
+      <w:proofErr w:type="spellEnd"/>
       <w:r>
         <w:rPr>
           <w:i/>
         </w:rPr>
         <w:t xml:space="preserve"> := </w:t>
       </w:r>
-      <w:r>
-        <w:rPr>
-          <w:i/>
-        </w:rPr>
-        <w:t>pobierzIndeks</w:t>
-      </w:r>
-      <w:r>
-        <w:rPr>
-          <w:i/>
-        </w:rPr>
-        <w:t>Podanej</w:t>
-      </w:r>
-      <w:r>
-        <w:rPr>
-          <w:i/>
-        </w:rPr>
-        <w:t>Ramki(</w:t>
+      <w:proofErr w:type="spellStart"/>
+      <w:r>
+        <w:rPr>
+          <w:i/>
+        </w:rPr>
+        <w:t>pobierzIndeksPodanejRamki</w:t>
+      </w:r>
+      <w:proofErr w:type="spellEnd"/>
+      <w:r>
+        <w:rPr>
+          <w:i/>
+        </w:rPr>
+        <w:t>(</w:t>
       </w:r>
       <w:r>
         <w:rPr>
@@ -2177,17 +3118,19 @@
         </w:rPr>
         <w:t xml:space="preserve"> </w:t>
       </w:r>
-      <w:r>
-        <w:rPr>
-          <w:i/>
-        </w:rPr>
-        <w:t>tablicaOdniesien[i]</w:t>
-      </w:r>
-      <w:r>
-        <w:rPr>
-          <w:i/>
-        </w:rPr>
-        <w:t xml:space="preserve"> </w:t>
+      <w:proofErr w:type="spellStart"/>
+      <w:r>
+        <w:rPr>
+          <w:i/>
+        </w:rPr>
+        <w:t>tablicaOdniesien</w:t>
+      </w:r>
+      <w:proofErr w:type="spellEnd"/>
+      <w:r>
+        <w:rPr>
+          <w:i/>
+        </w:rPr>
+        <w:t xml:space="preserve">[i] </w:t>
       </w:r>
       <w:r>
         <w:rPr>
@@ -2205,11 +3148,33 @@
           <w:i/>
         </w:rPr>
       </w:pPr>
-      <w:r>
-        <w:rPr>
-          <w:i/>
-        </w:rPr>
-        <w:t>tablicaRamek[indeksTablicyRamek].wiek</w:t>
+      <w:proofErr w:type="spellStart"/>
+      <w:r>
+        <w:rPr>
+          <w:i/>
+        </w:rPr>
+        <w:t>tablicaRamek</w:t>
+      </w:r>
+      <w:proofErr w:type="spellEnd"/>
+      <w:r>
+        <w:rPr>
+          <w:i/>
+        </w:rPr>
+        <w:t>[</w:t>
+      </w:r>
+      <w:proofErr w:type="spellStart"/>
+      <w:r>
+        <w:rPr>
+          <w:i/>
+        </w:rPr>
+        <w:t>indeksTablicyRamek</w:t>
+      </w:r>
+      <w:proofErr w:type="spellEnd"/>
+      <w:r>
+        <w:rPr>
+          <w:i/>
+        </w:rPr>
+        <w:t>].wiek</w:t>
       </w:r>
       <w:r>
         <w:rPr>
@@ -2225,7 +3190,6 @@
         <w:jc w:val="both"/>
         <w:rPr>
           <w:i/>
-          <w:lang w:val="en-US"/>
         </w:rPr>
       </w:pPr>
       <w:r>
@@ -2234,12 +3198,19 @@
         </w:rPr>
         <w:tab/>
       </w:r>
-      <w:r>
-        <w:rPr>
-          <w:i/>
-          <w:lang w:val="en-US"/>
-        </w:rPr>
-        <w:t>indeksTablicyRamek++</w:t>
+      <w:proofErr w:type="spellStart"/>
+      <w:r>
+        <w:rPr>
+          <w:i/>
+        </w:rPr>
+        <w:t>indeksTablicyRamek</w:t>
+      </w:r>
+      <w:proofErr w:type="spellEnd"/>
+      <w:r>
+        <w:rPr>
+          <w:i/>
+        </w:rPr>
+        <w:t>++</w:t>
       </w:r>
     </w:p>
     <w:p>
@@ -2249,16 +3220,27 @@
         <w:jc w:val="both"/>
         <w:rPr>
           <w:i/>
-          <w:lang w:val="en-US"/>
-        </w:rPr>
-      </w:pPr>
-      <w:r>
-        <w:rPr>
-          <w:i/>
-          <w:lang w:val="en-US"/>
+        </w:rPr>
+      </w:pPr>
+      <w:r>
+        <w:rPr>
+          <w:i/>
         </w:rPr>
         <w:tab/>
-        <w:t>podniesWiekInnychRamekWTablicyOJeden()</w:t>
+      </w:r>
+      <w:proofErr w:type="spellStart"/>
+      <w:r>
+        <w:rPr>
+          <w:i/>
+        </w:rPr>
+        <w:t>podniesWiekInnychRamekWTablicyOJeden</w:t>
+      </w:r>
+      <w:proofErr w:type="spellEnd"/>
+      <w:r>
+        <w:rPr>
+          <w:i/>
+        </w:rPr>
+        <w:t>()</w:t>
       </w:r>
     </w:p>
     <w:p>
@@ -2273,18 +3255,24 @@
       <w:r>
         <w:rPr>
           <w:i/>
+        </w:rPr>
+        <w:tab/>
+      </w:r>
+      <w:r>
+        <w:rPr>
+          <w:i/>
+        </w:rPr>
+        <w:tab/>
+      </w:r>
+      <w:proofErr w:type="spellStart"/>
+      <w:r>
+        <w:rPr>
+          <w:i/>
           <w:lang w:val="en-US"/>
         </w:rPr>
-        <w:tab/>
-      </w:r>
-      <w:r>
-        <w:rPr>
-          <w:i/>
-          <w:lang w:val="en-US"/>
-        </w:rPr>
-        <w:tab/>
         <w:t>endif</w:t>
       </w:r>
+      <w:proofErr w:type="spellEnd"/>
     </w:p>
     <w:p>
       <w:pPr>
@@ -2308,7 +3296,39 @@
           <w:lang w:val="en-US"/>
         </w:rPr>
         <w:tab/>
-        <w:t>if indeksTablicyRamek == wielkoscTablicyRamek do</w:t>
+        <w:t xml:space="preserve">if </w:t>
+      </w:r>
+      <w:proofErr w:type="spellStart"/>
+      <w:r>
+        <w:rPr>
+          <w:i/>
+          <w:lang w:val="en-US"/>
+        </w:rPr>
+        <w:t>indeksTablicyRamek</w:t>
+      </w:r>
+      <w:proofErr w:type="spellEnd"/>
+      <w:r>
+        <w:rPr>
+          <w:i/>
+          <w:lang w:val="en-US"/>
+        </w:rPr>
+        <w:t xml:space="preserve"> == </w:t>
+      </w:r>
+      <w:proofErr w:type="spellStart"/>
+      <w:r>
+        <w:rPr>
+          <w:i/>
+          <w:lang w:val="en-US"/>
+        </w:rPr>
+        <w:t>wielkoscTablicyRamek</w:t>
+      </w:r>
+      <w:proofErr w:type="spellEnd"/>
+      <w:r>
+        <w:rPr>
+          <w:i/>
+          <w:lang w:val="en-US"/>
+        </w:rPr>
+        <w:t xml:space="preserve"> do</w:t>
       </w:r>
     </w:p>
     <w:p>
@@ -2318,13 +3338,14 @@
         <w:rPr>
           <w:i/>
           <w:noProof/>
-        </w:rPr>
-      </w:pPr>
-      <w:r>
-        <w:rPr>
-          <w:i/>
           <w:lang w:val="en-US"/>
         </w:rPr>
+      </w:pPr>
+      <w:r>
+        <w:rPr>
+          <w:i/>
+          <w:lang w:val="en-US"/>
+        </w:rPr>
         <w:tab/>
       </w:r>
       <w:r>
@@ -2341,11 +3362,21 @@
         </w:rPr>
         <w:tab/>
       </w:r>
-      <w:r>
-        <w:rPr>
-          <w:i/>
-        </w:rPr>
-        <w:t>indeksTablicyRamek := 0</w:t>
+      <w:proofErr w:type="spellStart"/>
+      <w:r>
+        <w:rPr>
+          <w:i/>
+          <w:lang w:val="en-US"/>
+        </w:rPr>
+        <w:t>indeksTablicyRamek</w:t>
+      </w:r>
+      <w:proofErr w:type="spellEnd"/>
+      <w:r>
+        <w:rPr>
+          <w:i/>
+          <w:lang w:val="en-US"/>
+        </w:rPr>
+        <w:t xml:space="preserve"> := 0</w:t>
       </w:r>
     </w:p>
     <w:p>
@@ -2354,21 +3385,32 @@
         <w:jc w:val="both"/>
         <w:rPr>
           <w:i/>
-        </w:rPr>
-      </w:pPr>
-      <w:r>
-        <w:rPr>
-          <w:i/>
+          <w:lang w:val="en-US"/>
+        </w:rPr>
+      </w:pPr>
+      <w:r>
+        <w:rPr>
+          <w:i/>
+          <w:lang w:val="en-US"/>
         </w:rPr>
         <w:tab/>
       </w:r>
       <w:r>
         <w:rPr>
           <w:i/>
+          <w:lang w:val="en-US"/>
         </w:rPr>
         <w:tab/>
+      </w:r>
+      <w:proofErr w:type="spellStart"/>
+      <w:r>
+        <w:rPr>
+          <w:i/>
+          <w:lang w:val="en-US"/>
+        </w:rPr>
         <w:t>endif</w:t>
       </w:r>
+      <w:proofErr w:type="spellEnd"/>
     </w:p>
     <w:p>
       <w:pPr>
@@ -2381,10 +3423,18 @@
       <w:r>
         <w:rPr>
           <w:i/>
+          <w:lang w:val="en-US"/>
         </w:rPr>
         <w:tab/>
+      </w:r>
+      <w:proofErr w:type="spellStart"/>
+      <w:r>
+        <w:rPr>
+          <w:i/>
+        </w:rPr>
         <w:t>endfor</w:t>
       </w:r>
+      <w:proofErr w:type="spellEnd"/>
     </w:p>
     <w:p>
       <w:pPr>
@@ -2416,10 +3466,7 @@
         <w:t xml:space="preserve"> </w:t>
       </w:r>
       <w:r>
-        <w:t xml:space="preserve"> </w:t>
-      </w:r>
-      <w:r>
-        <w:t>Pętla algorytmu jest wtedy zamknięta w pętli o długości równej ilości prób.</w:t>
+        <w:t xml:space="preserve"> Pętla algorytmu jest wtedy zamknięta w pętli o długości równej ilości prób.</w:t>
       </w:r>
     </w:p>
     <w:p/>
@@ -2457,6 +3504,48 @@
       <w:r>
         <w:tab/>
       </w:r>
+    </w:p>
+    <w:p>
+      <w:pPr>
+        <w:ind w:left="708" w:firstLine="708"/>
+        <w:jc w:val="both"/>
+      </w:pPr>
+    </w:p>
+    <w:p>
+      <w:pPr>
+        <w:ind w:left="708" w:firstLine="708"/>
+        <w:jc w:val="both"/>
+      </w:pPr>
+    </w:p>
+    <w:p>
+      <w:pPr>
+        <w:ind w:left="708" w:firstLine="708"/>
+        <w:jc w:val="both"/>
+      </w:pPr>
+    </w:p>
+    <w:p>
+      <w:pPr>
+        <w:ind w:left="708" w:firstLine="708"/>
+        <w:jc w:val="both"/>
+      </w:pPr>
+    </w:p>
+    <w:p>
+      <w:pPr>
+        <w:ind w:left="708" w:firstLine="708"/>
+        <w:jc w:val="both"/>
+      </w:pPr>
+    </w:p>
+    <w:p>
+      <w:pPr>
+        <w:ind w:left="708" w:firstLine="708"/>
+        <w:jc w:val="both"/>
+      </w:pPr>
+    </w:p>
+    <w:p>
+      <w:pPr>
+        <w:ind w:left="708" w:firstLine="708"/>
+        <w:jc w:val="both"/>
+      </w:pPr>
     </w:p>
     <w:p>
       <w:pPr>
@@ -2470,15 +3559,14 @@
           <w:sz w:val="32"/>
         </w:rPr>
       </w:pPr>
-      <w:bookmarkStart w:id="6" w:name="_Toc535061416"/>
+      <w:bookmarkStart w:id="9" w:name="_Toc535079249"/>
       <w:r>
         <w:rPr>
           <w:sz w:val="32"/>
         </w:rPr>
-        <w:lastRenderedPageBreak/>
         <w:t>Opracowane wyniki eksperymentów</w:t>
       </w:r>
-      <w:bookmarkEnd w:id="6"/>
+      <w:bookmarkEnd w:id="9"/>
     </w:p>
     <w:p>
       <w:pPr>
@@ -2491,7 +3579,21 @@
         <w:rPr>
           <w:sz w:val="24"/>
         </w:rPr>
-        <w:t xml:space="preserve">Symulacja generuje plik wynikowy w formacie csv. </w:t>
+        <w:t xml:space="preserve">Symulacja generuje plik wynikowy w formacie </w:t>
+      </w:r>
+      <w:proofErr w:type="spellStart"/>
+      <w:r>
+        <w:rPr>
+          <w:sz w:val="24"/>
+        </w:rPr>
+        <w:t>csv</w:t>
+      </w:r>
+      <w:proofErr w:type="spellEnd"/>
+      <w:r>
+        <w:rPr>
+          <w:sz w:val="24"/>
+        </w:rPr>
+        <w:t xml:space="preserve">. </w:t>
       </w:r>
       <w:r>
         <w:rPr>
@@ -2590,7 +3692,21 @@
         <w:rPr>
           <w:sz w:val="24"/>
         </w:rPr>
-        <w:t>Z wygenerowanego pliku csv zostaje stworzona tabela poniżej:</w:t>
+        <w:t xml:space="preserve">Z wygenerowanego pliku </w:t>
+      </w:r>
+      <w:proofErr w:type="spellStart"/>
+      <w:r>
+        <w:rPr>
+          <w:sz w:val="24"/>
+        </w:rPr>
+        <w:t>csv</w:t>
+      </w:r>
+      <w:proofErr w:type="spellEnd"/>
+      <w:r>
+        <w:rPr>
+          <w:sz w:val="24"/>
+        </w:rPr>
+        <w:t xml:space="preserve"> zostaje stworzona tabela poniżej:</w:t>
       </w:r>
     </w:p>
     <w:tbl>
@@ -2642,7 +3758,7 @@
                 <w:lang w:val="en-US" w:eastAsia="pl-PL"/>
               </w:rPr>
             </w:pPr>
-            <w:bookmarkStart w:id="7" w:name="RANGE!B2:E10"/>
+            <w:bookmarkStart w:id="10" w:name="RANGE!B2:E10"/>
             <w:r>
               <w:rPr>
                 <w:rFonts w:ascii="Calibri" w:eastAsia="Times New Roman" w:hAnsi="Calibri" w:cs="Calibri"/>
@@ -2682,7 +3798,7 @@
               </w:rPr>
               <w:t>ble frames in physical memory</w:t>
             </w:r>
-            <w:bookmarkEnd w:id="7"/>
+            <w:bookmarkEnd w:id="10"/>
           </w:p>
         </w:tc>
         <w:tc>
@@ -2758,6 +3874,7 @@
                 <w:lang w:eastAsia="pl-PL"/>
               </w:rPr>
             </w:pPr>
+            <w:proofErr w:type="spellStart"/>
             <w:r>
               <w:rPr>
                 <w:rFonts w:ascii="Calibri" w:eastAsia="Times New Roman" w:hAnsi="Calibri" w:cs="Calibri"/>
@@ -2769,8 +3886,37 @@
                 <w:sz w:val="24"/>
                 <w:lang w:eastAsia="pl-PL"/>
               </w:rPr>
-              <w:t>Amount of pages</w:t>
-            </w:r>
+              <w:t>Amount</w:t>
+            </w:r>
+            <w:proofErr w:type="spellEnd"/>
+            <w:r>
+              <w:rPr>
+                <w:rFonts w:ascii="Calibri" w:eastAsia="Times New Roman" w:hAnsi="Calibri" w:cs="Calibri"/>
+                <w:b/>
+                <w:bCs/>
+                <w:i/>
+                <w:iCs/>
+                <w:color w:val="000000"/>
+                <w:sz w:val="24"/>
+                <w:lang w:eastAsia="pl-PL"/>
+              </w:rPr>
+              <w:t xml:space="preserve"> of </w:t>
+            </w:r>
+            <w:proofErr w:type="spellStart"/>
+            <w:r>
+              <w:rPr>
+                <w:rFonts w:ascii="Calibri" w:eastAsia="Times New Roman" w:hAnsi="Calibri" w:cs="Calibri"/>
+                <w:b/>
+                <w:bCs/>
+                <w:i/>
+                <w:iCs/>
+                <w:color w:val="000000"/>
+                <w:sz w:val="24"/>
+                <w:lang w:eastAsia="pl-PL"/>
+              </w:rPr>
+              <w:t>pages</w:t>
+            </w:r>
+            <w:proofErr w:type="spellEnd"/>
           </w:p>
         </w:tc>
         <w:tc>
@@ -3973,19 +5119,16 @@
           <w:sz w:val="32"/>
         </w:rPr>
       </w:pPr>
-      <w:bookmarkStart w:id="8" w:name="_Toc535061417"/>
+      <w:bookmarkStart w:id="11" w:name="_Toc535079250"/>
       <w:r>
         <w:rPr>
           <w:sz w:val="32"/>
         </w:rPr>
         <w:t>Wnioski</w:t>
       </w:r>
-      <w:bookmarkEnd w:id="8"/>
-    </w:p>
-    <w:p>
-      <w:bookmarkStart w:id="9" w:name="_GoBack"/>
-      <w:bookmarkEnd w:id="9"/>
-    </w:p>
+      <w:bookmarkEnd w:id="11"/>
+    </w:p>
+    <w:p/>
     <w:p>
       <w:pPr>
         <w:rPr>
@@ -4020,44 +5163,10 @@
     <w:p>
       <w:pPr>
         <w:pStyle w:val="Akapitzlist"/>
-        <w:numPr>
-          <w:ilvl w:val="0"/>
-          <w:numId w:val="5"/>
-        </w:numPr>
         <w:rPr>
           <w:sz w:val="28"/>
         </w:rPr>
       </w:pPr>
-      <w:r>
-        <w:rPr>
-          <w:sz w:val="28"/>
-        </w:rPr>
-        <w:t xml:space="preserve">Średnie ilości brakujących stron dla obu algorytmów </w:t>
-      </w:r>
-      <w:r>
-        <w:rPr>
-          <w:sz w:val="28"/>
-        </w:rPr>
-        <w:t xml:space="preserve">dla tej samej ilości ramek </w:t>
-      </w:r>
-      <w:r>
-        <w:rPr>
-          <w:sz w:val="28"/>
-        </w:rPr>
-        <w:t>są porównywalne.</w:t>
-      </w:r>
-      <w:r>
-        <w:rPr>
-          <w:sz w:val="28"/>
-        </w:rPr>
-        <w:t xml:space="preserve"> Różnice są nieznaczne</w:t>
-      </w:r>
-      <w:r>
-        <w:rPr>
-          <w:sz w:val="28"/>
-        </w:rPr>
-        <w:t>.</w:t>
-      </w:r>
     </w:p>
     <w:p>
       <w:pPr>
@@ -4066,6 +5175,58 @@
           <w:ilvl w:val="0"/>
           <w:numId w:val="5"/>
         </w:numPr>
+        <w:spacing w:line="240" w:lineRule="auto"/>
+        <w:rPr>
+          <w:sz w:val="28"/>
+        </w:rPr>
+      </w:pPr>
+      <w:r>
+        <w:rPr>
+          <w:sz w:val="28"/>
+        </w:rPr>
+        <w:t xml:space="preserve">Średnie ilości brakujących stron dla obu algorytmów </w:t>
+      </w:r>
+      <w:r>
+        <w:rPr>
+          <w:sz w:val="28"/>
+        </w:rPr>
+        <w:t xml:space="preserve">dla tej samej ilości ramek </w:t>
+      </w:r>
+      <w:r>
+        <w:rPr>
+          <w:sz w:val="28"/>
+        </w:rPr>
+        <w:t>są porównywalne.</w:t>
+      </w:r>
+      <w:r>
+        <w:rPr>
+          <w:sz w:val="28"/>
+        </w:rPr>
+        <w:t xml:space="preserve"> Różnice są nieznaczne</w:t>
+      </w:r>
+      <w:r>
+        <w:rPr>
+          <w:sz w:val="28"/>
+        </w:rPr>
+        <w:t>.</w:t>
+      </w:r>
+    </w:p>
+    <w:p>
+      <w:pPr>
+        <w:spacing w:line="240" w:lineRule="auto"/>
+        <w:rPr>
+          <w:sz w:val="28"/>
+        </w:rPr>
+      </w:pPr>
+    </w:p>
+    <w:p>
+      <w:pPr>
+        <w:pStyle w:val="Akapitzlist"/>
+        <w:numPr>
+          <w:ilvl w:val="0"/>
+          <w:numId w:val="5"/>
+        </w:numPr>
+        <w:spacing w:line="240" w:lineRule="auto"/>
         <w:rPr>
           <w:sz w:val="28"/>
         </w:rPr>
@@ -4170,7 +5331,7 @@
           <w:rPr>
             <w:noProof/>
           </w:rPr>
-          <w:t>4</w:t>
+          <w:t>1</w:t>
         </w:r>
         <w:r>
           <w:fldChar w:fldCharType="end"/>
@@ -6300,7 +7461,7 @@
 </file>
 
 <file path=customXml/itemProps1.xml><?xml version="1.0" encoding="utf-8"?>
-<ds:datastoreItem xmlns:ds="http://schemas.openxmlformats.org/officeDocument/2006/customXml" ds:itemID="{EA3F1EDC-0CFC-43D0-AC2C-B5A30A77D0C3}">
+<ds:datastoreItem xmlns:ds="http://schemas.openxmlformats.org/officeDocument/2006/customXml" ds:itemID="{C9677635-C98C-4FE1-A110-D9FC2623F049}">
   <ds:schemaRefs>
     <ds:schemaRef ds:uri="http://schemas.openxmlformats.org/officeDocument/2006/bibliography"/>
   </ds:schemaRefs>

</xml_diff>